<commit_message>
Adicionando a entrega de qa
</commit_message>
<xml_diff>
--- a/Compliance & Quality Assurance/2TDSPB_2024_Quality_Assurance/2TDSPB_documentacao.docx
+++ b/Compliance & Quality Assurance/2TDSPB_2024_Quality_Assurance/2TDSPB_documentacao.docx
@@ -941,7 +941,7 @@
           <w:r>
             <w:fldChar w:fldCharType="separate"/>
           </w:r>
-          <w:hyperlink w:anchor="_Toc178098698" w:history="1">
+          <w:hyperlink w:anchor="_Toc178183722" w:history="1">
             <w:r>
               <w:rPr>
                 <w:rStyle w:val="Hyperlink"/>
@@ -968,7 +968,7 @@
                 <w:noProof/>
                 <w:webHidden/>
               </w:rPr>
-              <w:instrText xml:space="preserve"> PAGEREF _Toc178098698 \h </w:instrText>
+              <w:instrText xml:space="preserve"> PAGEREF _Toc178183722 \h </w:instrText>
             </w:r>
             <w:r>
               <w:rPr>
@@ -1014,7 +1014,7 @@
               <w14:ligatures w14:val="standardContextual"/>
             </w:rPr>
           </w:pPr>
-          <w:hyperlink w:anchor="_Toc178098699" w:history="1">
+          <w:hyperlink w:anchor="_Toc178183723" w:history="1">
             <w:r>
               <w:rPr>
                 <w:rStyle w:val="Hyperlink"/>
@@ -1041,7 +1041,7 @@
                 <w:noProof/>
                 <w:webHidden/>
               </w:rPr>
-              <w:instrText xml:space="preserve"> PAGEREF _Toc178098699 \h </w:instrText>
+              <w:instrText xml:space="preserve"> PAGEREF _Toc178183723 \h </w:instrText>
             </w:r>
             <w:r>
               <w:rPr>
@@ -1087,7 +1087,7 @@
               <w14:ligatures w14:val="standardContextual"/>
             </w:rPr>
           </w:pPr>
-          <w:hyperlink w:anchor="_Toc178098700" w:history="1">
+          <w:hyperlink w:anchor="_Toc178183724" w:history="1">
             <w:r>
               <w:rPr>
                 <w:rStyle w:val="Hyperlink"/>
@@ -1114,7 +1114,7 @@
                 <w:noProof/>
                 <w:webHidden/>
               </w:rPr>
-              <w:instrText xml:space="preserve"> PAGEREF _Toc178098700 \h </w:instrText>
+              <w:instrText xml:space="preserve"> PAGEREF _Toc178183724 \h </w:instrText>
             </w:r>
             <w:r>
               <w:rPr>
@@ -1160,7 +1160,7 @@
               <w14:ligatures w14:val="standardContextual"/>
             </w:rPr>
           </w:pPr>
-          <w:hyperlink w:anchor="_Toc178098701" w:history="1">
+          <w:hyperlink w:anchor="_Toc178183725" w:history="1">
             <w:r>
               <w:rPr>
                 <w:rStyle w:val="Hyperlink"/>
@@ -1187,7 +1187,7 @@
                 <w:noProof/>
                 <w:webHidden/>
               </w:rPr>
-              <w:instrText xml:space="preserve"> PAGEREF _Toc178098701 \h </w:instrText>
+              <w:instrText xml:space="preserve"> PAGEREF _Toc178183725 \h </w:instrText>
             </w:r>
             <w:r>
               <w:rPr>
@@ -1233,7 +1233,7 @@
               <w14:ligatures w14:val="standardContextual"/>
             </w:rPr>
           </w:pPr>
-          <w:hyperlink w:anchor="_Toc178098702" w:history="1">
+          <w:hyperlink w:anchor="_Toc178183726" w:history="1">
             <w:r>
               <w:rPr>
                 <w:rStyle w:val="Hyperlink"/>
@@ -1260,7 +1260,7 @@
                 <w:noProof/>
                 <w:webHidden/>
               </w:rPr>
-              <w:instrText xml:space="preserve"> PAGEREF _Toc178098702 \h </w:instrText>
+              <w:instrText xml:space="preserve"> PAGEREF _Toc178183726 \h </w:instrText>
             </w:r>
             <w:r>
               <w:rPr>
@@ -1306,7 +1306,7 @@
               <w14:ligatures w14:val="standardContextual"/>
             </w:rPr>
           </w:pPr>
-          <w:hyperlink w:anchor="_Toc178098703" w:history="1">
+          <w:hyperlink w:anchor="_Toc178183727" w:history="1">
             <w:r>
               <w:rPr>
                 <w:rStyle w:val="Hyperlink"/>
@@ -1333,7 +1333,7 @@
                 <w:noProof/>
                 <w:webHidden/>
               </w:rPr>
-              <w:instrText xml:space="preserve"> PAGEREF _Toc178098703 \h </w:instrText>
+              <w:instrText xml:space="preserve"> PAGEREF _Toc178183727 \h </w:instrText>
             </w:r>
             <w:r>
               <w:rPr>
@@ -1389,7 +1389,7 @@
       </w:pPr>
       <w:bookmarkStart w:id="1" w:name="_o1r7ez4dvtxh" w:colFirst="0" w:colLast="0"/>
       <w:bookmarkStart w:id="2" w:name="_5ar1h3iwaj3x" w:colFirst="0" w:colLast="0"/>
-      <w:bookmarkStart w:id="3" w:name="_Toc178098698"/>
+      <w:bookmarkStart w:id="3" w:name="_Toc178183722"/>
       <w:bookmarkEnd w:id="1"/>
       <w:bookmarkEnd w:id="2"/>
       <w:r>
@@ -1425,7 +1425,7 @@
           <w:sz w:val="24"/>
           <w:szCs w:val="24"/>
         </w:rPr>
-        <w:t>A saúde bucal é uma preocupação contínua para a população mundial, mas, muitas vezes, as orientações sobre os cuidados diários não são eficazmente disseminadas. Pacientes em geral enfrentam dificuldades para manter hábitos saudáveis no intervalo entre consultas odontológicas. Essa lacuna pode resultar em um aumento de problemas dentários que poderiam ser prevenidos com orientações mais frequentes e acessíveis. Além disso, o público mais jovem, particularmente, não está engajado com as formas tradicionais de educação sobre higiene bucal, o que contribui para o desenvolvimento de práticas inadequadas.</w:t>
+        <w:t>O setor odontológico enfrenta desafios recorrentes em relação ao controle e redução de sinistros. Os sinistros odontológicos ocorrem quando o serviço é utilizado de forma inadequada, seja por excesso de consultas, tratamentos desnecessários ou, em casos mais graves, fraudes. Esses fatores aumentam significativamente os custos para operadoras, como a Odontoprev, e impactam diretamente a sustentabilidade financeira da empresa. Além disso, o atendimento excessivo, sem a devida necessidade, pode gerar desgaste na relação paciente-profissional, reduzindo a confiança e prejudicando o tratamento adequado.</w:t>
       </w:r>
     </w:p>
     <w:p>
@@ -1443,18 +1443,36 @@
           <w:sz w:val="24"/>
           <w:szCs w:val="24"/>
         </w:rPr>
-        <w:t>Esse problema é amplificado pela falta de acessibilidade de alguns pacientes ao profissional de odontologia em tempo hábil para correção de hábitos. A ausência de uma ferramenta que ofereça orientação contínua e personalizada, de maneira prática e acessível, tem prejudicado o avanço da saúde bucal para indivíduos que buscam uma melhoria constante de suas práticas diárias de higiene.</w:t>
-      </w:r>
-    </w:p>
-    <w:p>
-      <w:pPr>
-        <w:spacing w:before="240" w:after="240" w:line="360" w:lineRule="auto"/>
-        <w:jc w:val="both"/>
-        <w:rPr>
-          <w:sz w:val="24"/>
-          <w:szCs w:val="24"/>
-        </w:rPr>
-      </w:pPr>
+        <w:t xml:space="preserve">A falta de mecanismos preditivos eficientes que auxiliem na identificação precoce de padrões anômalos contribui para o aumento de sinistros e fraudes, uma vez que operadoras não conseguem prever </w:t>
+      </w:r>
+      <w:r>
+        <w:rPr>
+          <w:sz w:val="24"/>
+          <w:szCs w:val="24"/>
+        </w:rPr>
+        <w:t>ou</w:t>
+      </w:r>
+      <w:r>
+        <w:rPr>
+          <w:sz w:val="24"/>
+          <w:szCs w:val="24"/>
+        </w:rPr>
+        <w:t xml:space="preserve"> mitigar tais ocorrências de maneira </w:t>
+      </w:r>
+      <w:r>
+        <w:rPr>
+          <w:sz w:val="24"/>
+          <w:szCs w:val="24"/>
+        </w:rPr>
+        <w:t>funcional</w:t>
+      </w:r>
+      <w:r>
+        <w:rPr>
+          <w:sz w:val="24"/>
+          <w:szCs w:val="24"/>
+        </w:rPr>
+        <w:t>. O foco do projeto é propor uma solução tecnológica que ajude a reduzir sinistros no setor odontológico por meio da análise de dados e visão computacional, utilizando imagens odontológicas para antecipar possíveis riscos e evitar tratamentos desnecessários.</w:t>
+      </w:r>
       <w:r>
         <w:rPr>
           <w:sz w:val="24"/>
@@ -1468,13 +1486,141 @@
         <w:pStyle w:val="Ttulo1"/>
       </w:pPr>
       <w:bookmarkStart w:id="4" w:name="_m01we95ewlwo" w:colFirst="0" w:colLast="0"/>
-      <w:bookmarkStart w:id="5" w:name="_Toc178098699"/>
+      <w:bookmarkStart w:id="5" w:name="_Toc178183723"/>
       <w:bookmarkEnd w:id="4"/>
       <w:r>
         <w:lastRenderedPageBreak/>
         <w:t>Descrição dos objetivos da solução idealizada</w:t>
       </w:r>
       <w:bookmarkEnd w:id="5"/>
+    </w:p>
+    <w:p>
+      <w:pPr>
+        <w:spacing w:line="360" w:lineRule="auto"/>
+        <w:ind w:firstLine="360"/>
+        <w:jc w:val="both"/>
+        <w:rPr>
+          <w:sz w:val="24"/>
+          <w:szCs w:val="24"/>
+        </w:rPr>
+      </w:pPr>
+      <w:r>
+        <w:rPr>
+          <w:sz w:val="24"/>
+          <w:szCs w:val="24"/>
+        </w:rPr>
+        <w:t>O objetivo central do projeto é desenvolver um aplicativo mobile que utiliza visão computacional para realizar uma análise personalizada da saúde bucal dos usuários a partir de imagens capturadas pelos próprios pacientes. O sistema será capaz de interpretar essas imagens, identificar possíveis problemas odontológicos e sugerir planos de cuidados contínuos com base nas necessidades individuais.</w:t>
+      </w:r>
+    </w:p>
+    <w:p>
+      <w:pPr>
+        <w:spacing w:line="360" w:lineRule="auto"/>
+        <w:ind w:firstLine="360"/>
+        <w:jc w:val="both"/>
+        <w:rPr>
+          <w:sz w:val="24"/>
+          <w:szCs w:val="24"/>
+        </w:rPr>
+      </w:pPr>
+    </w:p>
+    <w:p>
+      <w:pPr>
+        <w:spacing w:line="360" w:lineRule="auto"/>
+        <w:ind w:firstLine="360"/>
+        <w:jc w:val="both"/>
+        <w:rPr>
+          <w:sz w:val="24"/>
+          <w:szCs w:val="24"/>
+        </w:rPr>
+      </w:pPr>
+      <w:r>
+        <w:rPr>
+          <w:sz w:val="24"/>
+          <w:szCs w:val="24"/>
+        </w:rPr>
+        <w:t>A gamificação é um dos pilares dessa solução, sendo usada de forma estratégica para motivar o uso constante do aplicativo. Através de mecanismos sutis de design, como desafios diários e metas de saúde, o usuário será incentivado a melhorar seus hábitos de higiene bucal de maneira natural e divertida. Esses elementos são projetados para funcionar como gatilhos inconscientes, mantendo o paciente engajado de forma contínua, o que não apenas melhora sua saúde, mas também cria um vínculo de longo prazo com o serviço.</w:t>
+      </w:r>
+    </w:p>
+    <w:p>
+      <w:pPr>
+        <w:spacing w:line="360" w:lineRule="auto"/>
+        <w:ind w:firstLine="360"/>
+        <w:jc w:val="both"/>
+        <w:rPr>
+          <w:sz w:val="24"/>
+          <w:szCs w:val="24"/>
+        </w:rPr>
+      </w:pPr>
+    </w:p>
+    <w:p>
+      <w:pPr>
+        <w:spacing w:line="360" w:lineRule="auto"/>
+        <w:ind w:firstLine="360"/>
+        <w:jc w:val="both"/>
+        <w:rPr>
+          <w:sz w:val="24"/>
+          <w:szCs w:val="24"/>
+        </w:rPr>
+      </w:pPr>
+      <w:r>
+        <w:rPr>
+          <w:sz w:val="24"/>
+          <w:szCs w:val="24"/>
+        </w:rPr>
+        <w:t>Para a Odontoprev, o aplicativo representa uma inovação disruptiva, oferecendo uma ferramenta que reduz sinistros e fraudes, ao mesmo tempo em que melhora a experiência dos usuários. Ao prever e mitigar tratamentos desnecessários ou consultas em excesso, o aplicativo contribui para a sustentabilidade da operadora, além de ser um diferencial competitivo que pode atrair novos clientes. O aplicativo se torna uma razão para o paciente escolher ou permanecer em um plano da Odontoprev, graças à conveniência e à praticidade de monitorar sua saúde bucal diretamente no celular.</w:t>
+      </w:r>
+    </w:p>
+    <w:p>
+      <w:pPr>
+        <w:spacing w:line="360" w:lineRule="auto"/>
+        <w:ind w:firstLine="360"/>
+        <w:jc w:val="both"/>
+        <w:rPr>
+          <w:sz w:val="24"/>
+          <w:szCs w:val="24"/>
+        </w:rPr>
+      </w:pPr>
+    </w:p>
+    <w:p>
+      <w:pPr>
+        <w:spacing w:line="360" w:lineRule="auto"/>
+        <w:ind w:firstLine="360"/>
+        <w:jc w:val="both"/>
+        <w:rPr>
+          <w:sz w:val="24"/>
+          <w:szCs w:val="24"/>
+        </w:rPr>
+      </w:pPr>
+      <w:r>
+        <w:rPr>
+          <w:sz w:val="24"/>
+          <w:szCs w:val="24"/>
+        </w:rPr>
+        <w:t>Do ponto de vista de design e funcionalidade, a gamificação se destaca como um componente essencial para o sucesso do aplicativo. Ela cria uma experiência envolvente, promovendo o uso contínuo e, ao mesmo tempo, reforçando hábitos saudáveis sem que o usuário perceba que está sendo "convidado" a continuar utilizando a plataforma.</w:t>
+      </w:r>
+      <w:r>
+        <w:rPr>
+          <w:sz w:val="24"/>
+          <w:szCs w:val="24"/>
+        </w:rPr>
+        <w:br w:type="page"/>
+      </w:r>
+    </w:p>
+    <w:p>
+      <w:pPr>
+        <w:pStyle w:val="Ttulo1"/>
+        <w:spacing w:before="240" w:after="240"/>
+      </w:pPr>
+      <w:bookmarkStart w:id="6" w:name="_gn3znirq0p2r" w:colFirst="0" w:colLast="0"/>
+      <w:bookmarkStart w:id="7" w:name="_mbblxvesdc7c" w:colFirst="0" w:colLast="0"/>
+      <w:bookmarkStart w:id="8" w:name="_Toc178183724"/>
+      <w:bookmarkEnd w:id="6"/>
+      <w:bookmarkEnd w:id="7"/>
+      <w:r>
+        <w:lastRenderedPageBreak/>
+        <w:t>Definição do público-alvo</w:t>
+      </w:r>
+      <w:bookmarkEnd w:id="8"/>
     </w:p>
     <w:p>
       <w:pPr>
@@ -1491,7 +1637,7 @@
           <w:sz w:val="24"/>
           <w:szCs w:val="24"/>
         </w:rPr>
-        <w:t>O objetivo deste projeto é desenvolver um aplicativo mobile que utiliza a tecnologia de visão computacional para avaliar imagens da boca e dos dentes do usuário, oferecendo um diagnóstico inicial de possíveis problemas bucais e gerando um plano personalizado de cuidados contínuos. A solução visa não apenas fornecer uma análise baseada em imagens capturadas pelo próprio celular do usuário, mas também implementar elementos de gamificação, de forma a engajar os usuários na adoção de hábitos saudáveis.</w:t>
+        <w:t>Nosso aplicativo é voltado diretamente para os pacientes, sendo o principal beneficiário da inovação. O foco é proporcionar uma experiência mais completa e eficiente no cuidado com a saúde bucal, utilizando tecnologia de visão computacional para análise preditiva de imagens odontológicas, o que resulta em recomendações de tratamento mais precisas e preventivas. Pacientes que utilizarem a solução poderão, de forma rápida e prática, enviar imagens de sua saúde bucal, receber diagnósticos preliminares e sugestões de cuidados, reduzindo a necessidade de consultas desnecessárias.</w:t>
       </w:r>
     </w:p>
     <w:p>
@@ -1504,26 +1650,50 @@
           <w:szCs w:val="24"/>
         </w:rPr>
       </w:pPr>
-      <w:r>
-        <w:rPr>
-          <w:sz w:val="24"/>
-          <w:szCs w:val="24"/>
-        </w:rPr>
-        <w:t>Ao longo do tempo, o aplicativo proporcionará orientações práticas, como lembretes personalizados e monitoramento da evolução da saúde bucal, com base nas imagens analisadas. A implementação da gamificação será fundamental para manter o engajamento do usuário, incentivando a adoção regular da ferramenta e o cumprimento de metas diárias ou semanais para melhorar a saúde bucal.</w:t>
-      </w:r>
-    </w:p>
-    <w:p>
-      <w:pPr>
-        <w:rPr>
-          <w:sz w:val="24"/>
-          <w:szCs w:val="24"/>
-        </w:rPr>
-      </w:pPr>
-      <w:r>
-        <w:rPr>
-          <w:sz w:val="24"/>
-          <w:szCs w:val="24"/>
-        </w:rPr>
+    </w:p>
+    <w:p>
+      <w:pPr>
+        <w:spacing w:before="240" w:after="240" w:line="360" w:lineRule="auto"/>
+        <w:ind w:firstLine="720"/>
+        <w:jc w:val="both"/>
+        <w:rPr>
+          <w:sz w:val="24"/>
+          <w:szCs w:val="24"/>
+        </w:rPr>
+      </w:pPr>
+      <w:r>
+        <w:rPr>
+          <w:sz w:val="24"/>
+          <w:szCs w:val="24"/>
+        </w:rPr>
+        <w:t>O diferencial está em como essa solução se alinha com as operadoras, em especial a Odontoprev. A Odontoprev poderá usar o aplicativo como um gatilho de atração para novos clientes, oferecendo um serviço inovador e disruptivo no mercado. A tecnologia não apenas facilita a vida do paciente, mas também contribui para uma gestão mais eficiente dos planos odontológicos, prevenindo fraudes e otimizando os custos da operadora.</w:t>
+      </w:r>
+    </w:p>
+    <w:p>
+      <w:pPr>
+        <w:spacing w:before="240" w:after="240" w:line="360" w:lineRule="auto"/>
+        <w:ind w:firstLine="720"/>
+        <w:jc w:val="both"/>
+        <w:rPr>
+          <w:sz w:val="24"/>
+          <w:szCs w:val="24"/>
+        </w:rPr>
+      </w:pPr>
+    </w:p>
+    <w:p>
+      <w:pPr>
+        <w:spacing w:before="240" w:after="240" w:line="360" w:lineRule="auto"/>
+        <w:ind w:firstLine="720"/>
+        <w:jc w:val="both"/>
+      </w:pPr>
+      <w:r>
+        <w:rPr>
+          <w:sz w:val="24"/>
+          <w:szCs w:val="24"/>
+        </w:rPr>
+        <w:t>Para o cliente da Odontoprev, esse aplicativo será um fator determinante na escolha de um plano odontológico, pois ele oferece uma experiência de cuidado que vai além do tradicional. A integração da análise preditiva com a gamificação tornará o processo de manutenção da saúde bucal mais acessível, engajador e preventivo, algo que nenhum outro concorrente oferece de forma tão completa e tecnológica.</w:t>
+      </w:r>
+      <w:r>
         <w:br w:type="page"/>
       </w:r>
     </w:p>
@@ -1532,20 +1702,18 @@
         <w:pStyle w:val="Ttulo1"/>
         <w:spacing w:before="240" w:after="240"/>
       </w:pPr>
-      <w:bookmarkStart w:id="6" w:name="_gn3znirq0p2r" w:colFirst="0" w:colLast="0"/>
-      <w:bookmarkStart w:id="7" w:name="_mbblxvesdc7c" w:colFirst="0" w:colLast="0"/>
-      <w:bookmarkStart w:id="8" w:name="_Toc178098700"/>
-      <w:bookmarkEnd w:id="6"/>
-      <w:bookmarkEnd w:id="7"/>
+      <w:bookmarkStart w:id="9" w:name="_aafpxq1v0uxk" w:colFirst="0" w:colLast="0"/>
+      <w:bookmarkStart w:id="10" w:name="_Toc178183725"/>
+      <w:bookmarkEnd w:id="9"/>
       <w:r>
         <w:lastRenderedPageBreak/>
-        <w:t>Definição do público-alvo</w:t>
-      </w:r>
-      <w:bookmarkEnd w:id="8"/>
-    </w:p>
-    <w:p>
-      <w:pPr>
-        <w:spacing w:before="240" w:after="240" w:line="360" w:lineRule="auto"/>
+        <w:t>Estudo de produtos semelhantes já existentes no mercado</w:t>
+      </w:r>
+      <w:bookmarkEnd w:id="10"/>
+    </w:p>
+    <w:p>
+      <w:pPr>
+        <w:spacing w:line="360" w:lineRule="auto"/>
         <w:ind w:firstLine="360"/>
         <w:jc w:val="both"/>
         <w:rPr>
@@ -1558,16 +1726,28 @@
           <w:sz w:val="24"/>
           <w:szCs w:val="24"/>
         </w:rPr>
-        <w:t>O público-alvo do aplicativo inclui tanto consumidores quanto clientes pagantes.</w:t>
-      </w:r>
-    </w:p>
-    <w:p>
-      <w:pPr>
+        <w:t>Ao analisar o mercado de aplicativos de saúde bucal, encontramos algumas soluções que abordam aspectos semelhantes à nossa proposta, mas sem o mesmo nível de integração de visão computacional e gamificação. Abaixo estão alguns exemplos:</w:t>
+      </w:r>
+    </w:p>
+    <w:p>
+      <w:pPr>
+        <w:spacing w:line="360" w:lineRule="auto"/>
+        <w:ind w:firstLine="360"/>
+        <w:jc w:val="both"/>
+        <w:rPr>
+          <w:sz w:val="24"/>
+          <w:szCs w:val="24"/>
+        </w:rPr>
+      </w:pPr>
+    </w:p>
+    <w:p>
+      <w:pPr>
+        <w:pStyle w:val="PargrafodaLista"/>
         <w:numPr>
           <w:ilvl w:val="0"/>
-          <w:numId w:val="8"/>
+          <w:numId w:val="11"/>
         </w:numPr>
-        <w:spacing w:before="240" w:after="240" w:line="360" w:lineRule="auto"/>
+        <w:spacing w:line="360" w:lineRule="auto"/>
         <w:jc w:val="both"/>
         <w:rPr>
           <w:sz w:val="24"/>
@@ -1576,28 +1756,31 @@
       </w:pPr>
       <w:r>
         <w:rPr>
-          <w:b/>
-          <w:bCs/>
-          <w:sz w:val="24"/>
-          <w:szCs w:val="24"/>
-        </w:rPr>
-        <w:t>Consumidores</w:t>
-      </w:r>
-      <w:r>
-        <w:rPr>
-          <w:sz w:val="24"/>
-          <w:szCs w:val="24"/>
-        </w:rPr>
-        <w:t>: O grupo principal de usuários será composto por jovens adultos e adultos, na faixa etária de 18 a 40 anos, que buscam soluções digitais e práticas para melhorar e manter a saúde bucal. Esses usuários têm familiaridade com a tecnologia e estão dispostos a integrar o cuidado com a saúde bucal em suas rotinas diárias através de um aplicativo acessível e prático.</w:t>
-      </w:r>
-    </w:p>
-    <w:p>
-      <w:pPr>
+          <w:sz w:val="24"/>
+          <w:szCs w:val="24"/>
+        </w:rPr>
+        <w:t>Colgate Connect: Um aplicativo que funciona com escovas de dentes inteligentes da Colgate, oferecendo dados em tempo real sobre a escovação do usuário. Embora seja um avanço, o foco está limitado ao uso de hardware específico, o que restringe sua acessibilidade.</w:t>
+      </w:r>
+    </w:p>
+    <w:p>
+      <w:pPr>
+        <w:spacing w:line="360" w:lineRule="auto"/>
+        <w:ind w:firstLine="360"/>
+        <w:jc w:val="both"/>
+        <w:rPr>
+          <w:sz w:val="24"/>
+          <w:szCs w:val="24"/>
+        </w:rPr>
+      </w:pPr>
+    </w:p>
+    <w:p>
+      <w:pPr>
+        <w:pStyle w:val="PargrafodaLista"/>
         <w:numPr>
           <w:ilvl w:val="0"/>
-          <w:numId w:val="8"/>
+          <w:numId w:val="11"/>
         </w:numPr>
-        <w:spacing w:before="240" w:after="240" w:line="360" w:lineRule="auto"/>
+        <w:spacing w:line="360" w:lineRule="auto"/>
         <w:jc w:val="both"/>
         <w:rPr>
           <w:sz w:val="24"/>
@@ -1606,27 +1789,156 @@
       </w:pPr>
       <w:r>
         <w:rPr>
+          <w:sz w:val="24"/>
+          <w:szCs w:val="24"/>
+        </w:rPr>
+        <w:t>Oral-B App: Similar ao Colgate Connect, o aplicativo Oral-B também requer o uso de escovas inteligentes para fornecer relatórios de escovação e dicas para melhorias. A principal limitação aqui é o alto custo do hardware, o que pode limitar a adesão a um grupo específico de consumidores.</w:t>
+      </w:r>
+    </w:p>
+    <w:p>
+      <w:pPr>
+        <w:spacing w:line="360" w:lineRule="auto"/>
+        <w:ind w:firstLine="360"/>
+        <w:jc w:val="both"/>
+        <w:rPr>
+          <w:sz w:val="24"/>
+          <w:szCs w:val="24"/>
+        </w:rPr>
+      </w:pPr>
+    </w:p>
+    <w:p>
+      <w:pPr>
+        <w:pStyle w:val="PargrafodaLista"/>
+        <w:numPr>
+          <w:ilvl w:val="0"/>
+          <w:numId w:val="11"/>
+        </w:numPr>
+        <w:spacing w:line="360" w:lineRule="auto"/>
+        <w:jc w:val="both"/>
+        <w:rPr>
+          <w:sz w:val="24"/>
+          <w:szCs w:val="24"/>
+        </w:rPr>
+      </w:pPr>
+      <w:proofErr w:type="spellStart"/>
+      <w:r>
+        <w:rPr>
+          <w:sz w:val="24"/>
+          <w:szCs w:val="24"/>
+        </w:rPr>
+        <w:t>My</w:t>
+      </w:r>
+      <w:proofErr w:type="spellEnd"/>
+      <w:r>
+        <w:rPr>
+          <w:sz w:val="24"/>
+          <w:szCs w:val="24"/>
+        </w:rPr>
+        <w:t xml:space="preserve"> Dental </w:t>
+      </w:r>
+      <w:proofErr w:type="spellStart"/>
+      <w:r>
+        <w:rPr>
+          <w:sz w:val="24"/>
+          <w:szCs w:val="24"/>
+        </w:rPr>
+        <w:t>Care</w:t>
+      </w:r>
+      <w:proofErr w:type="spellEnd"/>
+      <w:r>
+        <w:rPr>
+          <w:sz w:val="24"/>
+          <w:szCs w:val="24"/>
+        </w:rPr>
+        <w:t>: Um aplicativo simples que oferece lembretes de consultas, instruções sobre escovação e acompanhamento de tratamentos dentários. No entanto, ele não possui análise preditiva ou elementos de gamificação que envolvam ativamente o usuário.</w:t>
+      </w:r>
+    </w:p>
+    <w:p>
+      <w:pPr>
+        <w:spacing w:line="360" w:lineRule="auto"/>
+        <w:ind w:firstLine="360"/>
+        <w:jc w:val="both"/>
+        <w:rPr>
+          <w:sz w:val="24"/>
+          <w:szCs w:val="24"/>
+        </w:rPr>
+      </w:pPr>
+    </w:p>
+    <w:p>
+      <w:pPr>
+        <w:spacing w:line="360" w:lineRule="auto"/>
+        <w:ind w:firstLine="360"/>
+        <w:jc w:val="both"/>
+        <w:rPr>
+          <w:sz w:val="24"/>
+          <w:szCs w:val="24"/>
+        </w:rPr>
+      </w:pPr>
+      <w:r>
+        <w:rPr>
+          <w:sz w:val="24"/>
+          <w:szCs w:val="24"/>
+        </w:rPr>
+        <w:t xml:space="preserve">Esses exemplos mostram que, embora existam soluções para melhorar a saúde bucal, ainda há uma </w:t>
+      </w:r>
+      <w:r>
+        <w:rPr>
           <w:b/>
           <w:bCs/>
           <w:sz w:val="24"/>
           <w:szCs w:val="24"/>
         </w:rPr>
-        <w:t>Clientes pagantes</w:t>
-      </w:r>
-      <w:r>
-        <w:rPr>
-          <w:sz w:val="24"/>
-          <w:szCs w:val="24"/>
-        </w:rPr>
-        <w:t>: Além dos consumidores finais, nosso projeto visa atender a profissionais de odontologia e clínicas dentárias que queiram adotar a ferramenta como uma forma de oferecer orientações contínuas a seus pacientes. O aplicativo pode ser utilizado como complemento ao atendimento odontológico tradicional, servindo como um aliado na manutenção de tratamentos e prevenções dentárias. Empresas de planos de saúde também poderão utilizar a solução como um benefício adicional a seus clientes, agregando valor aos serviços prestados.</w:t>
-      </w:r>
-    </w:p>
-    <w:p>
-      <w:pPr>
-        <w:spacing w:before="240" w:after="240" w:line="360" w:lineRule="auto"/>
+        <w:t>lacuna significativa no uso de tecnologias avançadas</w:t>
+      </w:r>
+      <w:r>
+        <w:rPr>
+          <w:sz w:val="24"/>
+          <w:szCs w:val="24"/>
+        </w:rPr>
+        <w:t xml:space="preserve"> como visão computacional e gamificação para fornecer um atendimento contínuo e integrado, sem a necessidade de equipamentos especiais.</w:t>
+      </w:r>
+    </w:p>
+    <w:p>
+      <w:pPr>
+        <w:spacing w:line="360" w:lineRule="auto"/>
+        <w:ind w:firstLine="360"/>
         <w:jc w:val="both"/>
-      </w:pPr>
-      <w:r>
+        <w:rPr>
+          <w:sz w:val="24"/>
+          <w:szCs w:val="24"/>
+        </w:rPr>
+      </w:pPr>
+    </w:p>
+    <w:p>
+      <w:pPr>
+        <w:spacing w:line="360" w:lineRule="auto"/>
+        <w:ind w:firstLine="360"/>
+        <w:jc w:val="both"/>
+        <w:rPr>
+          <w:sz w:val="24"/>
+          <w:szCs w:val="24"/>
+        </w:rPr>
+      </w:pPr>
+      <w:r>
+        <w:rPr>
+          <w:sz w:val="24"/>
+          <w:szCs w:val="24"/>
+        </w:rPr>
+        <w:t>Nosso aplicativo preenche essa lacuna ao analisar a condição bucal com visão computacional e engajar o usuário através da gamificação, oferecendo um diferencial único em relação às soluções existentes.</w:t>
+      </w:r>
+    </w:p>
+    <w:p>
+      <w:pPr>
+        <w:rPr>
+          <w:sz w:val="24"/>
+          <w:szCs w:val="24"/>
+        </w:rPr>
+      </w:pPr>
+      <w:r>
+        <w:rPr>
+          <w:sz w:val="24"/>
+          <w:szCs w:val="24"/>
+        </w:rPr>
         <w:br w:type="page"/>
       </w:r>
     </w:p>
@@ -1635,263 +1947,7 @@
         <w:pStyle w:val="Ttulo1"/>
         <w:spacing w:before="240" w:after="240"/>
       </w:pPr>
-      <w:bookmarkStart w:id="9" w:name="_aafpxq1v0uxk" w:colFirst="0" w:colLast="0"/>
-      <w:bookmarkStart w:id="10" w:name="_Toc178098701"/>
-      <w:bookmarkEnd w:id="9"/>
-      <w:r>
-        <w:lastRenderedPageBreak/>
-        <w:t>Estudo de produtos semelhantes já existentes no mercado</w:t>
-      </w:r>
-      <w:bookmarkEnd w:id="10"/>
-    </w:p>
-    <w:p>
-      <w:pPr>
-        <w:spacing w:line="360" w:lineRule="auto"/>
-        <w:ind w:firstLine="360"/>
-        <w:jc w:val="both"/>
-        <w:rPr>
-          <w:sz w:val="24"/>
-          <w:szCs w:val="24"/>
-        </w:rPr>
-      </w:pPr>
-      <w:r>
-        <w:rPr>
-          <w:sz w:val="24"/>
-          <w:szCs w:val="24"/>
-        </w:rPr>
-        <w:t>Existem no mercado algumas soluções tecnológicas focadas na saúde bucal, porém, muitas delas possuem abordagens limitadas. Entre os principais produtos semelhantes, podemos destacar:</w:t>
-      </w:r>
-    </w:p>
-    <w:p>
-      <w:pPr>
-        <w:spacing w:line="360" w:lineRule="auto"/>
-        <w:ind w:firstLine="360"/>
-        <w:jc w:val="both"/>
-        <w:rPr>
-          <w:sz w:val="24"/>
-          <w:szCs w:val="24"/>
-        </w:rPr>
-      </w:pPr>
-    </w:p>
-    <w:p>
-      <w:pPr>
-        <w:numPr>
-          <w:ilvl w:val="0"/>
-          <w:numId w:val="9"/>
-        </w:numPr>
-        <w:spacing w:line="360" w:lineRule="auto"/>
-        <w:jc w:val="both"/>
-        <w:rPr>
-          <w:sz w:val="24"/>
-          <w:szCs w:val="24"/>
-        </w:rPr>
-      </w:pPr>
-      <w:r>
-        <w:rPr>
-          <w:b/>
-          <w:bCs/>
-          <w:i/>
-          <w:iCs/>
-          <w:sz w:val="24"/>
-          <w:szCs w:val="24"/>
-        </w:rPr>
-        <w:t>Dental</w:t>
-      </w:r>
-      <w:r>
-        <w:rPr>
-          <w:b/>
-          <w:bCs/>
-          <w:sz w:val="24"/>
-          <w:szCs w:val="24"/>
-        </w:rPr>
-        <w:t xml:space="preserve"> </w:t>
-      </w:r>
-      <w:r>
-        <w:rPr>
-          <w:b/>
-          <w:bCs/>
-          <w:i/>
-          <w:iCs/>
-          <w:sz w:val="24"/>
-          <w:szCs w:val="24"/>
-        </w:rPr>
-        <w:t>Coach</w:t>
-      </w:r>
-      <w:r>
-        <w:rPr>
-          <w:sz w:val="24"/>
-          <w:szCs w:val="24"/>
-        </w:rPr>
-        <w:t>: Trata-se de um aplicativo que oferece lembretes para cuidados bucais e conselhos gerais fornecidos por dentistas. Entretanto, ele não realiza análises detalhadas nem personalizadas dos dentes dos usuários, o que limita a experiência e os benefícios para o usuário. Sua principal função é lembrar os usuários de práticas como escovação e uso do fio dental.</w:t>
-      </w:r>
-    </w:p>
-    <w:p>
-      <w:pPr>
-        <w:spacing w:line="360" w:lineRule="auto"/>
-        <w:ind w:left="720"/>
-        <w:jc w:val="both"/>
-        <w:rPr>
-          <w:sz w:val="24"/>
-          <w:szCs w:val="24"/>
-        </w:rPr>
-      </w:pPr>
-    </w:p>
-    <w:p>
-      <w:pPr>
-        <w:numPr>
-          <w:ilvl w:val="0"/>
-          <w:numId w:val="9"/>
-        </w:numPr>
-        <w:spacing w:line="360" w:lineRule="auto"/>
-        <w:jc w:val="both"/>
-        <w:rPr>
-          <w:sz w:val="24"/>
-          <w:szCs w:val="24"/>
-        </w:rPr>
-      </w:pPr>
-      <w:proofErr w:type="spellStart"/>
-      <w:r>
-        <w:rPr>
-          <w:b/>
-          <w:bCs/>
-          <w:i/>
-          <w:iCs/>
-          <w:sz w:val="24"/>
-          <w:szCs w:val="24"/>
-        </w:rPr>
-        <w:t>Brush</w:t>
-      </w:r>
-      <w:proofErr w:type="spellEnd"/>
-      <w:r>
-        <w:rPr>
-          <w:b/>
-          <w:bCs/>
-          <w:sz w:val="24"/>
-          <w:szCs w:val="24"/>
-        </w:rPr>
-        <w:t xml:space="preserve"> </w:t>
-      </w:r>
-      <w:r>
-        <w:rPr>
-          <w:b/>
-          <w:bCs/>
-          <w:i/>
-          <w:iCs/>
-          <w:sz w:val="24"/>
-          <w:szCs w:val="24"/>
-        </w:rPr>
-        <w:t>DJ</w:t>
-      </w:r>
-      <w:r>
-        <w:rPr>
-          <w:sz w:val="24"/>
-          <w:szCs w:val="24"/>
-        </w:rPr>
-        <w:t>: Esse aplicativo incentiva a escovação dos dentes por meio de músicas que duram o tempo recomendado para a prática. No entanto, ele não oferece um diagnóstico ou plano de saúde bucal personalizado, focando apenas em motivar a prática da escovação por dois minutos, sem ferramentas adicionais de monitoramento ou personalização.</w:t>
-      </w:r>
-    </w:p>
-    <w:p>
-      <w:pPr>
-        <w:spacing w:line="360" w:lineRule="auto"/>
-        <w:ind w:left="720"/>
-        <w:jc w:val="both"/>
-        <w:rPr>
-          <w:sz w:val="24"/>
-          <w:szCs w:val="24"/>
-        </w:rPr>
-      </w:pPr>
-    </w:p>
-    <w:p>
-      <w:pPr>
-        <w:numPr>
-          <w:ilvl w:val="0"/>
-          <w:numId w:val="9"/>
-        </w:numPr>
-        <w:spacing w:line="360" w:lineRule="auto"/>
-        <w:jc w:val="both"/>
-        <w:rPr>
-          <w:sz w:val="24"/>
-          <w:szCs w:val="24"/>
-        </w:rPr>
-      </w:pPr>
-      <w:r>
-        <w:rPr>
-          <w:b/>
-          <w:bCs/>
-          <w:sz w:val="24"/>
-          <w:szCs w:val="24"/>
-        </w:rPr>
-        <w:t xml:space="preserve">Colgate </w:t>
-      </w:r>
-      <w:r>
-        <w:rPr>
-          <w:b/>
-          <w:bCs/>
-          <w:i/>
-          <w:iCs/>
-          <w:sz w:val="24"/>
-          <w:szCs w:val="24"/>
-        </w:rPr>
-        <w:t>Connect</w:t>
-      </w:r>
-      <w:r>
-        <w:rPr>
-          <w:sz w:val="24"/>
-          <w:szCs w:val="24"/>
-        </w:rPr>
-        <w:t>: Este aplicativo se conecta a escovas de dente inteligentes, monitorando os hábitos de escovação do usuário e fornecendo relatórios sobre as áreas que precisam de mais atenção. Embora ofereça feedback em tempo real, sua funcionalidade é limitada ao uso da escova específica e não utiliza recursos de visão computacional para diagnóstico, o que o diferencia da solução proposta.</w:t>
-      </w:r>
-    </w:p>
-    <w:p>
-      <w:pPr>
-        <w:spacing w:line="360" w:lineRule="auto"/>
-        <w:ind w:left="720"/>
-        <w:jc w:val="both"/>
-        <w:rPr>
-          <w:sz w:val="24"/>
-          <w:szCs w:val="24"/>
-        </w:rPr>
-      </w:pPr>
-    </w:p>
-    <w:p>
-      <w:pPr>
-        <w:spacing w:line="360" w:lineRule="auto"/>
-        <w:ind w:firstLine="360"/>
-        <w:jc w:val="both"/>
-        <w:rPr>
-          <w:sz w:val="24"/>
-          <w:szCs w:val="24"/>
-        </w:rPr>
-      </w:pPr>
-      <w:r>
-        <w:rPr>
-          <w:sz w:val="24"/>
-          <w:szCs w:val="24"/>
-        </w:rPr>
-        <w:t>Nossa solução inova ao combinar a análise por visão computacional, personalização de diagnósticos e gamificação, promovendo maior engajamento e oferecendo um acompanhamento contínuo e detalhado da saúde bucal dos usuários.</w:t>
-      </w:r>
-    </w:p>
-    <w:p>
-      <w:pPr>
-        <w:rPr>
-          <w:sz w:val="24"/>
-          <w:szCs w:val="24"/>
-        </w:rPr>
-      </w:pPr>
-      <w:r>
-        <w:rPr>
-          <w:sz w:val="24"/>
-          <w:szCs w:val="24"/>
-        </w:rPr>
-        <w:br w:type="page"/>
-      </w:r>
-    </w:p>
-    <w:p>
-      <w:pPr>
-        <w:pStyle w:val="Ttulo1"/>
-        <w:spacing w:before="240" w:after="240"/>
-      </w:pPr>
-      <w:bookmarkStart w:id="11" w:name="_Toc178098702"/>
+      <w:bookmarkStart w:id="11" w:name="_Toc178183726"/>
       <w:r>
         <w:lastRenderedPageBreak/>
         <w:t>Avaliação do potencial de mercado</w:t>
@@ -1900,7 +1956,6 @@
     </w:p>
     <w:p>
       <w:pPr>
-        <w:spacing w:line="360" w:lineRule="auto"/>
         <w:ind w:firstLine="720"/>
         <w:jc w:val="both"/>
         <w:rPr>
@@ -1913,44 +1968,27 @@
           <w:sz w:val="24"/>
           <w:szCs w:val="24"/>
         </w:rPr>
-        <w:t xml:space="preserve">O mercado de aplicativos de saúde digital tem experimentado um crescimento expressivo nos últimos anos. Com base em um relatório da Grand </w:t>
-      </w:r>
-      <w:proofErr w:type="spellStart"/>
-      <w:r>
-        <w:rPr>
-          <w:sz w:val="24"/>
-          <w:szCs w:val="24"/>
-        </w:rPr>
-        <w:t>View</w:t>
-      </w:r>
-      <w:proofErr w:type="spellEnd"/>
-      <w:r>
-        <w:rPr>
-          <w:sz w:val="24"/>
-          <w:szCs w:val="24"/>
-        </w:rPr>
-        <w:t xml:space="preserve"> </w:t>
-      </w:r>
-      <w:proofErr w:type="spellStart"/>
-      <w:r>
-        <w:rPr>
-          <w:sz w:val="24"/>
-          <w:szCs w:val="24"/>
-        </w:rPr>
-        <w:t>Research</w:t>
-      </w:r>
-      <w:proofErr w:type="spellEnd"/>
-      <w:r>
-        <w:rPr>
-          <w:sz w:val="24"/>
-          <w:szCs w:val="24"/>
-        </w:rPr>
-        <w:t>, o mercado global de aplicativos para saúde deve alcançar US$ 236 bilhões até 2026, com uma taxa de crescimento anual composta (CAGR) de 45,0%. Nesse cenário, o nicho de saúde bucal também apresenta oportunidades significativas de expansão, principalmente em regiões onde o acesso ao atendimento odontológico é limitado e o interesse por soluções preventivas está em alta.</w:t>
-      </w:r>
-    </w:p>
-    <w:p>
-      <w:pPr>
-        <w:spacing w:line="360" w:lineRule="auto"/>
+        <w:t>O mercado de saúde bucal está em constante crescimento, impulsionado pela demanda crescente por soluções de cuidado preventivo e pela adoção de tecnologias digitais no setor de saúde. Estima-se que o mercado global de aplicativos de saúde alcance USD 149,3 bilhões até 2028, com uma taxa de crescimento anual composta (CAGR) de 17,7</w:t>
+      </w:r>
+      <w:proofErr w:type="gramStart"/>
+      <w:r>
+        <w:rPr>
+          <w:sz w:val="24"/>
+          <w:szCs w:val="24"/>
+        </w:rPr>
+        <w:t>% .</w:t>
+      </w:r>
+      <w:proofErr w:type="gramEnd"/>
+      <w:r>
+        <w:rPr>
+          <w:sz w:val="24"/>
+          <w:szCs w:val="24"/>
+        </w:rPr>
+        <w:t xml:space="preserve"> Dentro desse cenário, o segmento odontológico tem uma participação significativa, uma vez que a conscientização sobre cuidados bucais tem aumentado consideravelmente.</w:t>
+      </w:r>
+    </w:p>
+    <w:p>
+      <w:pPr>
         <w:jc w:val="both"/>
         <w:rPr>
           <w:sz w:val="24"/>
@@ -1960,7 +1998,6 @@
     </w:p>
     <w:p>
       <w:pPr>
-        <w:spacing w:line="360" w:lineRule="auto"/>
         <w:ind w:firstLine="720"/>
         <w:jc w:val="both"/>
         <w:rPr>
@@ -1973,7 +2010,59 @@
           <w:sz w:val="24"/>
           <w:szCs w:val="24"/>
         </w:rPr>
-        <w:t>Com o aumento da conscientização sobre a importância da prevenção em saúde e a preferência crescente por soluções tecnológicas, especialmente entre as gerações mais jovens, há um grande potencial para o sucesso do aplicativo no Brasil e em mercados internacionais. Estimamos que, inicialmente, nossa solução poderá capturar até 1% do mercado brasileiro de saúde digital, com potencial de expansão à medida que novas funcionalidades forem agregadas.</w:t>
+        <w:t>Além disso, o uso crescente de tecnologias de visão computacional e inteligência artificial está transformando a forma como os serviços de saúde são prestados. Nossa proposta de análise preditiva integrada com gamificação oferece não apenas um atendimento preventivo eficaz, mas também cria um vínculo emocional com o usuário, reforçado pelo design envolvente e personalizado.</w:t>
+      </w:r>
+    </w:p>
+    <w:p>
+      <w:pPr>
+        <w:jc w:val="both"/>
+        <w:rPr>
+          <w:sz w:val="24"/>
+          <w:szCs w:val="24"/>
+        </w:rPr>
+      </w:pPr>
+    </w:p>
+    <w:p>
+      <w:pPr>
+        <w:ind w:firstLine="720"/>
+        <w:jc w:val="both"/>
+        <w:rPr>
+          <w:sz w:val="24"/>
+          <w:szCs w:val="24"/>
+        </w:rPr>
+      </w:pPr>
+      <w:r>
+        <w:rPr>
+          <w:sz w:val="24"/>
+          <w:szCs w:val="24"/>
+        </w:rPr>
+        <w:t>Do ponto de vista da Odontoprev, o aplicativo oferece uma solução inovadora para reduzir custos com sinistros e melhorar a satisfação dos pacientes, sendo uma vantagem competitiva no mercado de planos odontológicos. O aplicativo pode ajudar a empresa a conquistar uma fatia considerável do mercado, atraindo novos clientes que buscam conveniência e uma experiência personalizada de cuidados de saúde bucal.</w:t>
+      </w:r>
+    </w:p>
+    <w:p>
+      <w:pPr>
+        <w:jc w:val="both"/>
+        <w:rPr>
+          <w:sz w:val="24"/>
+          <w:szCs w:val="24"/>
+        </w:rPr>
+      </w:pPr>
+    </w:p>
+    <w:p>
+      <w:pPr>
+        <w:ind w:firstLine="720"/>
+        <w:jc w:val="both"/>
+        <w:rPr>
+          <w:sz w:val="24"/>
+          <w:szCs w:val="24"/>
+        </w:rPr>
+      </w:pPr>
+      <w:r>
+        <w:rPr>
+          <w:sz w:val="24"/>
+          <w:szCs w:val="24"/>
+        </w:rPr>
+        <w:t>Conclusão: O potencial de mercado para o aplicativo é vasto, especialmente ao explorar a crescente demanda por soluções digitais no setor de saúde e a oportunidade de se posicionar como uma solução diferenciada no mercado de planos odontológicos.</w:t>
       </w:r>
     </w:p>
     <w:p>
@@ -2004,7 +2093,7 @@
       <w:pPr>
         <w:pStyle w:val="Ttulo1"/>
       </w:pPr>
-      <w:bookmarkStart w:id="12" w:name="_Toc178098703"/>
+      <w:bookmarkStart w:id="12" w:name="_Toc178183727"/>
       <w:r>
         <w:t>Referências</w:t>
       </w:r>
@@ -2029,39 +2118,14 @@
           <w:sz w:val="24"/>
           <w:szCs w:val="24"/>
         </w:rPr>
-        <w:t xml:space="preserve">SILVEIRA, Maria Isabelle. </w:t>
-      </w:r>
-      <w:r>
-        <w:rPr>
-          <w:i/>
-          <w:sz w:val="24"/>
-          <w:szCs w:val="24"/>
-        </w:rPr>
-        <w:t>Gamificação: o que é e seus benefícios</w:t>
-      </w:r>
-      <w:r>
-        <w:rPr>
-          <w:sz w:val="24"/>
-          <w:szCs w:val="24"/>
-        </w:rPr>
-        <w:t>. Alura. Disponível em:</w:t>
-      </w:r>
-      <w:hyperlink r:id="rId9">
+        <w:t xml:space="preserve">SILVEIRA, Maria Isabelle. Gamificação: o que é e seus benefícios. Alura. Disponível em: </w:t>
+      </w:r>
+      <w:hyperlink r:id="rId9" w:history="1">
         <w:r>
           <w:rPr>
+            <w:rStyle w:val="Hyperlink"/>
             <w:sz w:val="24"/>
             <w:szCs w:val="24"/>
-          </w:rPr>
-          <w:t xml:space="preserve"> </w:t>
-        </w:r>
-      </w:hyperlink>
-      <w:hyperlink r:id="rId10">
-        <w:r>
-          <w:rPr>
-            <w:color w:val="1155CC"/>
-            <w:sz w:val="24"/>
-            <w:szCs w:val="24"/>
-            <w:u w:val="single"/>
           </w:rPr>
           <w:t>https://www.alura.com.br/artigos/gamificacao-seus-beneficios?srsltid=AfmBOordFMYikTI3_xlTLQVNWKJzO20_NluaBhOMGX7K1dLkqZTYZmYT</w:t>
         </w:r>
@@ -2097,329 +2161,203 @@
         <w:rPr>
           <w:sz w:val="24"/>
           <w:szCs w:val="24"/>
-        </w:rPr>
-        <w:t xml:space="preserve">MOREIRA, G. L. da R.; KNOLL, G. F.: </w:t>
-      </w:r>
-      <w:r>
-        <w:rPr>
-          <w:i/>
-          <w:sz w:val="24"/>
-          <w:szCs w:val="24"/>
-        </w:rPr>
-        <w:t xml:space="preserve">Elementos de gamificação no aplicativo </w:t>
-      </w:r>
-      <w:proofErr w:type="spellStart"/>
-      <w:r>
-        <w:rPr>
-          <w:i/>
-          <w:sz w:val="24"/>
-          <w:szCs w:val="24"/>
-        </w:rPr>
-        <w:t>Duolingo</w:t>
-      </w:r>
-      <w:proofErr w:type="spellEnd"/>
-      <w:r>
-        <w:rPr>
-          <w:i/>
-          <w:sz w:val="24"/>
-          <w:szCs w:val="24"/>
-        </w:rPr>
-        <w:t xml:space="preserve">. </w:t>
-      </w:r>
-      <w:proofErr w:type="spellStart"/>
-      <w:r>
-        <w:rPr>
-          <w:b/>
-          <w:i/>
-          <w:sz w:val="24"/>
-          <w:szCs w:val="24"/>
-        </w:rPr>
-        <w:t>Disciplinarum</w:t>
-      </w:r>
-      <w:proofErr w:type="spellEnd"/>
-      <w:r>
-        <w:rPr>
-          <w:b/>
-          <w:i/>
-          <w:sz w:val="24"/>
-          <w:szCs w:val="24"/>
-        </w:rPr>
-        <w:t xml:space="preserve"> </w:t>
-      </w:r>
-      <w:proofErr w:type="spellStart"/>
-      <w:r>
-        <w:rPr>
-          <w:b/>
-          <w:i/>
-          <w:sz w:val="24"/>
-          <w:szCs w:val="24"/>
-        </w:rPr>
-        <w:t>Scientia</w:t>
-      </w:r>
-      <w:proofErr w:type="spellEnd"/>
-      <w:r>
-        <w:rPr>
-          <w:b/>
-          <w:i/>
-          <w:sz w:val="24"/>
-          <w:szCs w:val="24"/>
-        </w:rPr>
-        <w:t xml:space="preserve"> | Ciências Humanas</w:t>
-      </w:r>
-      <w:r>
-        <w:rPr>
-          <w:sz w:val="24"/>
-          <w:szCs w:val="24"/>
-        </w:rPr>
-        <w:t xml:space="preserve"> Disponível em: </w:t>
-      </w:r>
-      <w:hyperlink r:id="rId11">
+          <w:lang w:val="en-US"/>
+        </w:rPr>
+        <w:t xml:space="preserve">COLGATE ORAL HEALTH NETWORK. Artificial Intelligence Applied to Dental Medicine. </w:t>
+      </w:r>
+      <w:r>
+        <w:rPr>
+          <w:sz w:val="24"/>
+          <w:szCs w:val="24"/>
+        </w:rPr>
+        <w:t xml:space="preserve">Colgate Oral Health Network. Disponível em: </w:t>
+      </w:r>
+      <w:hyperlink r:id="rId10" w:history="1">
         <w:r>
           <w:rPr>
-            <w:color w:val="1155CC"/>
-            <w:sz w:val="24"/>
-            <w:szCs w:val="24"/>
-            <w:u w:val="single"/>
-          </w:rPr>
-          <w:t>https://periodicos.ufn.edu.br/index.php/disciplinarumCH/article/view/2923</w:t>
-        </w:r>
-      </w:hyperlink>
-      <w:r>
-        <w:rPr>
-          <w:sz w:val="24"/>
-          <w:szCs w:val="24"/>
-        </w:rPr>
-        <w:t>. Acesso em: 22 set. 2024.</w:t>
-      </w:r>
-    </w:p>
-    <w:p>
-      <w:pPr>
-        <w:spacing w:line="360" w:lineRule="auto"/>
-        <w:jc w:val="both"/>
-        <w:rPr>
-          <w:sz w:val="24"/>
-          <w:szCs w:val="24"/>
-        </w:rPr>
-      </w:pPr>
-    </w:p>
-    <w:p>
-      <w:pPr>
-        <w:spacing w:line="360" w:lineRule="auto"/>
-        <w:jc w:val="both"/>
-        <w:rPr>
-          <w:sz w:val="24"/>
-          <w:szCs w:val="24"/>
-        </w:rPr>
-      </w:pPr>
-      <w:r>
-        <w:rPr>
-          <w:sz w:val="24"/>
-          <w:szCs w:val="24"/>
-        </w:rPr>
-        <w:t xml:space="preserve">MICROSOFT. </w:t>
-      </w:r>
-      <w:r>
-        <w:rPr>
-          <w:i/>
-          <w:sz w:val="24"/>
-          <w:szCs w:val="24"/>
-        </w:rPr>
-        <w:t xml:space="preserve">O que é </w:t>
-      </w:r>
-      <w:proofErr w:type="gramStart"/>
-      <w:r>
-        <w:rPr>
-          <w:i/>
-          <w:sz w:val="24"/>
-          <w:szCs w:val="24"/>
-        </w:rPr>
-        <w:t>SaaS?</w:t>
-      </w:r>
-      <w:r>
-        <w:rPr>
-          <w:sz w:val="24"/>
-          <w:szCs w:val="24"/>
-        </w:rPr>
-        <w:t>.</w:t>
-      </w:r>
-      <w:proofErr w:type="gramEnd"/>
-      <w:r>
-        <w:rPr>
-          <w:sz w:val="24"/>
-          <w:szCs w:val="24"/>
-        </w:rPr>
-        <w:t xml:space="preserve"> Azure. Disponível em:</w:t>
-      </w:r>
-      <w:hyperlink r:id="rId12">
-        <w:r>
-          <w:rPr>
+            <w:rStyle w:val="Hyperlink"/>
             <w:sz w:val="24"/>
             <w:szCs w:val="24"/>
           </w:rPr>
-          <w:t xml:space="preserve"> </w:t>
+          <w:t>https://www.colgateoralhealthnetwork.com/article/artificial-intelligence-applied-to-dental-medicine/</w:t>
         </w:r>
       </w:hyperlink>
-      <w:hyperlink r:id="rId13">
+      <w:r>
+        <w:rPr>
+          <w:sz w:val="24"/>
+          <w:szCs w:val="24"/>
+        </w:rPr>
+        <w:t>. Acesso em: 24 set. 2024.</w:t>
+      </w:r>
+    </w:p>
+    <w:p>
+      <w:pPr>
+        <w:spacing w:line="360" w:lineRule="auto"/>
+        <w:jc w:val="both"/>
+        <w:rPr>
+          <w:sz w:val="24"/>
+          <w:szCs w:val="24"/>
+        </w:rPr>
+      </w:pPr>
+    </w:p>
+    <w:p>
+      <w:pPr>
+        <w:spacing w:line="360" w:lineRule="auto"/>
+        <w:jc w:val="both"/>
+        <w:rPr>
+          <w:sz w:val="24"/>
+          <w:szCs w:val="24"/>
+          <w:lang w:val="en-US"/>
+        </w:rPr>
+      </w:pPr>
+      <w:r>
+        <w:rPr>
+          <w:sz w:val="24"/>
+          <w:szCs w:val="24"/>
+        </w:rPr>
+        <w:t xml:space="preserve">COLGATE. Inteligência Artificial na Odontologia. Colgate Profissional. Disponível em: </w:t>
+      </w:r>
+      <w:hyperlink r:id="rId11" w:history="1">
         <w:r>
           <w:rPr>
-            <w:color w:val="1155CC"/>
-            <w:sz w:val="24"/>
-            <w:szCs w:val="24"/>
-            <w:u w:val="single"/>
-          </w:rPr>
-          <w:t>https://azure.microsoft.com/en-us/resources/cloud-computing-dictionary/what-is-saas/</w:t>
-        </w:r>
-      </w:hyperlink>
-      <w:r>
-        <w:rPr>
-          <w:sz w:val="24"/>
-          <w:szCs w:val="24"/>
-        </w:rPr>
-        <w:t>. Acesso em: 24 set. 2024.</w:t>
-      </w:r>
-    </w:p>
-    <w:p>
-      <w:pPr>
-        <w:spacing w:before="240" w:after="240" w:line="360" w:lineRule="auto"/>
-        <w:jc w:val="both"/>
-        <w:rPr>
-          <w:sz w:val="24"/>
-          <w:szCs w:val="24"/>
-        </w:rPr>
-      </w:pPr>
-      <w:r>
-        <w:rPr>
-          <w:sz w:val="24"/>
-          <w:szCs w:val="24"/>
-        </w:rPr>
-        <w:t xml:space="preserve">MICROSOFT. </w:t>
-      </w:r>
-      <w:r>
-        <w:rPr>
-          <w:i/>
-          <w:sz w:val="24"/>
-          <w:szCs w:val="24"/>
-        </w:rPr>
-        <w:t xml:space="preserve">O que é </w:t>
-      </w:r>
-      <w:proofErr w:type="gramStart"/>
-      <w:r>
-        <w:rPr>
-          <w:i/>
-          <w:sz w:val="24"/>
-          <w:szCs w:val="24"/>
-        </w:rPr>
-        <w:t>IaaS?</w:t>
-      </w:r>
-      <w:r>
-        <w:rPr>
-          <w:sz w:val="24"/>
-          <w:szCs w:val="24"/>
-        </w:rPr>
-        <w:t>.</w:t>
-      </w:r>
-      <w:proofErr w:type="gramEnd"/>
-      <w:r>
-        <w:rPr>
-          <w:sz w:val="24"/>
-          <w:szCs w:val="24"/>
-        </w:rPr>
-        <w:t xml:space="preserve"> Azure. Disponível em:</w:t>
-      </w:r>
-      <w:hyperlink r:id="rId14">
-        <w:r>
-          <w:rPr>
+            <w:rStyle w:val="Hyperlink"/>
             <w:sz w:val="24"/>
             <w:szCs w:val="24"/>
           </w:rPr>
-          <w:t xml:space="preserve"> </w:t>
+          <w:t>https://www.colgateprofissional.com.br/professional-education/articles/inteligencia-artificial-na-odontologia</w:t>
         </w:r>
       </w:hyperlink>
-      <w:hyperlink r:id="rId15">
+      <w:r>
+        <w:rPr>
+          <w:sz w:val="24"/>
+          <w:szCs w:val="24"/>
+        </w:rPr>
+        <w:t xml:space="preserve">. </w:t>
+      </w:r>
+      <w:proofErr w:type="spellStart"/>
+      <w:r>
+        <w:rPr>
+          <w:sz w:val="24"/>
+          <w:szCs w:val="24"/>
+          <w:lang w:val="en-US"/>
+        </w:rPr>
+        <w:t>Acesso</w:t>
+      </w:r>
+      <w:proofErr w:type="spellEnd"/>
+      <w:r>
+        <w:rPr>
+          <w:sz w:val="24"/>
+          <w:szCs w:val="24"/>
+          <w:lang w:val="en-US"/>
+        </w:rPr>
+        <w:t xml:space="preserve"> </w:t>
+      </w:r>
+      <w:proofErr w:type="spellStart"/>
+      <w:r>
+        <w:rPr>
+          <w:sz w:val="24"/>
+          <w:szCs w:val="24"/>
+          <w:lang w:val="en-US"/>
+        </w:rPr>
+        <w:t>em</w:t>
+      </w:r>
+      <w:proofErr w:type="spellEnd"/>
+      <w:r>
+        <w:rPr>
+          <w:sz w:val="24"/>
+          <w:szCs w:val="24"/>
+          <w:lang w:val="en-US"/>
+        </w:rPr>
+        <w:t>: 24 set. 2024.</w:t>
+      </w:r>
+    </w:p>
+    <w:p>
+      <w:pPr>
+        <w:spacing w:line="360" w:lineRule="auto"/>
+        <w:jc w:val="both"/>
+        <w:rPr>
+          <w:sz w:val="24"/>
+          <w:szCs w:val="24"/>
+          <w:lang w:val="en-US"/>
+        </w:rPr>
+      </w:pPr>
+    </w:p>
+    <w:p>
+      <w:pPr>
+        <w:spacing w:line="360" w:lineRule="auto"/>
+        <w:jc w:val="both"/>
+        <w:rPr>
+          <w:sz w:val="24"/>
+          <w:szCs w:val="24"/>
+        </w:rPr>
+      </w:pPr>
+      <w:r>
+        <w:rPr>
+          <w:sz w:val="24"/>
+          <w:szCs w:val="24"/>
+          <w:lang w:val="en-US"/>
+        </w:rPr>
+        <w:t xml:space="preserve">COLGATE ORAL HEALTH NETWORK. AI for Practice Management. </w:t>
+      </w:r>
+      <w:r>
+        <w:rPr>
+          <w:sz w:val="24"/>
+          <w:szCs w:val="24"/>
+        </w:rPr>
+        <w:t xml:space="preserve">Colgate Oral Health Network. Disponível em: </w:t>
+      </w:r>
+      <w:hyperlink r:id="rId12" w:history="1">
         <w:r>
           <w:rPr>
-            <w:color w:val="1155CC"/>
-            <w:sz w:val="24"/>
-            <w:szCs w:val="24"/>
-            <w:u w:val="single"/>
-          </w:rPr>
-          <w:t>https://azure.microsoft.com/en-us/resources/cloud-computing-dictionary/what-is-iaas/</w:t>
-        </w:r>
-      </w:hyperlink>
-      <w:r>
-        <w:rPr>
-          <w:sz w:val="24"/>
-          <w:szCs w:val="24"/>
-        </w:rPr>
-        <w:t>. Acesso em: 24 set. 2024.</w:t>
-      </w:r>
-    </w:p>
-    <w:p>
-      <w:pPr>
-        <w:spacing w:before="240" w:after="240" w:line="360" w:lineRule="auto"/>
-        <w:jc w:val="both"/>
-        <w:rPr>
-          <w:sz w:val="24"/>
-          <w:szCs w:val="24"/>
-        </w:rPr>
-      </w:pPr>
-      <w:r>
-        <w:rPr>
-          <w:sz w:val="24"/>
-          <w:szCs w:val="24"/>
-        </w:rPr>
-        <w:t xml:space="preserve">MICROSOFT. </w:t>
-      </w:r>
-      <w:r>
-        <w:rPr>
-          <w:i/>
-          <w:sz w:val="24"/>
-          <w:szCs w:val="24"/>
-        </w:rPr>
-        <w:t xml:space="preserve">O que é </w:t>
-      </w:r>
-      <w:proofErr w:type="gramStart"/>
-      <w:r>
-        <w:rPr>
-          <w:i/>
-          <w:sz w:val="24"/>
-          <w:szCs w:val="24"/>
-        </w:rPr>
-        <w:t>PaaS?</w:t>
-      </w:r>
-      <w:r>
-        <w:rPr>
-          <w:sz w:val="24"/>
-          <w:szCs w:val="24"/>
-        </w:rPr>
-        <w:t>.</w:t>
-      </w:r>
-      <w:proofErr w:type="gramEnd"/>
-      <w:r>
-        <w:rPr>
-          <w:sz w:val="24"/>
-          <w:szCs w:val="24"/>
-        </w:rPr>
-        <w:t xml:space="preserve"> Azure. Disponível em:</w:t>
-      </w:r>
-      <w:hyperlink r:id="rId16">
-        <w:r>
-          <w:rPr>
+            <w:rStyle w:val="Hyperlink"/>
             <w:sz w:val="24"/>
             <w:szCs w:val="24"/>
           </w:rPr>
-          <w:t xml:space="preserve"> </w:t>
+          <w:t>https://www.colgateoralhealthnetwork.com/webinar/ai-for-practice-management/.</w:t>
         </w:r>
       </w:hyperlink>
-      <w:hyperlink r:id="rId17">
+      <w:r>
+        <w:rPr>
+          <w:sz w:val="24"/>
+          <w:szCs w:val="24"/>
+        </w:rPr>
+        <w:t xml:space="preserve"> Acesso em: 24 set. 2024.</w:t>
+      </w:r>
+    </w:p>
+    <w:p>
+      <w:pPr>
+        <w:spacing w:line="360" w:lineRule="auto"/>
+        <w:jc w:val="both"/>
+        <w:rPr>
+          <w:sz w:val="24"/>
+          <w:szCs w:val="24"/>
+        </w:rPr>
+      </w:pPr>
+    </w:p>
+    <w:p>
+      <w:pPr>
+        <w:spacing w:line="360" w:lineRule="auto"/>
+        <w:jc w:val="both"/>
+        <w:rPr>
+          <w:sz w:val="24"/>
+          <w:szCs w:val="24"/>
+        </w:rPr>
+      </w:pPr>
+      <w:r>
+        <w:rPr>
+          <w:sz w:val="24"/>
+          <w:szCs w:val="24"/>
+        </w:rPr>
+        <w:t xml:space="preserve">ODONTOPREV. A tecnologia 3D na nova década digital. Conexão Odontoprev. Disponível em: </w:t>
+      </w:r>
+      <w:hyperlink r:id="rId13" w:history="1">
         <w:r>
           <w:rPr>
-            <w:color w:val="1155CC"/>
+            <w:rStyle w:val="Hyperlink"/>
             <w:sz w:val="24"/>
             <w:szCs w:val="24"/>
-            <w:u w:val="single"/>
           </w:rPr>
-          <w:t>https://azure.microsoft.com/en-us/resources/cloud-computing-dictionary/what-is-paas/</w:t>
+          <w:t>https://conexao.odontoprev.com.br/a-tecnologia-3d-na-nova-decada-digital/.</w:t>
         </w:r>
       </w:hyperlink>
       <w:r>
@@ -2427,57 +2365,7 @@
           <w:sz w:val="24"/>
           <w:szCs w:val="24"/>
         </w:rPr>
-        <w:t>. Acesso em: 23 set. 2024.</w:t>
-      </w:r>
-    </w:p>
-    <w:p>
-      <w:pPr>
-        <w:spacing w:line="360" w:lineRule="auto"/>
-        <w:jc w:val="both"/>
-        <w:rPr>
-          <w:sz w:val="24"/>
-          <w:szCs w:val="24"/>
-        </w:rPr>
-      </w:pPr>
-      <w:r>
-        <w:rPr>
-          <w:sz w:val="24"/>
-          <w:szCs w:val="24"/>
-        </w:rPr>
-        <w:t>MENK, J. C.; PADLIPSKAS, S. Conceitos iniciais de Virtualização. Slide. FIAP</w:t>
-      </w:r>
-    </w:p>
-    <w:p>
-      <w:pPr>
-        <w:spacing w:line="360" w:lineRule="auto"/>
-        <w:jc w:val="both"/>
-        <w:rPr>
-          <w:sz w:val="24"/>
-          <w:szCs w:val="24"/>
-        </w:rPr>
-      </w:pPr>
-      <w:r>
-        <w:rPr>
-          <w:sz w:val="24"/>
-          <w:szCs w:val="24"/>
-        </w:rPr>
-        <w:t xml:space="preserve">Acesso em: 09 </w:t>
-      </w:r>
-      <w:proofErr w:type="spellStart"/>
-      <w:r>
-        <w:rPr>
-          <w:sz w:val="24"/>
-          <w:szCs w:val="24"/>
-        </w:rPr>
-        <w:t>agost</w:t>
-      </w:r>
-      <w:proofErr w:type="spellEnd"/>
-      <w:r>
-        <w:rPr>
-          <w:sz w:val="24"/>
-          <w:szCs w:val="24"/>
-        </w:rPr>
-        <w:t>. 2024</w:t>
+        <w:t xml:space="preserve"> Acesso em: 24 set. 2024.</w:t>
       </w:r>
     </w:p>
     <w:sectPr>
@@ -2543,6 +2431,92 @@
 <file path=word/numbering.xml><?xml version="1.0" encoding="utf-8"?>
 <w:numbering xmlns:wpc="http://schemas.microsoft.com/office/word/2010/wordprocessingCanvas" xmlns:cx="http://schemas.microsoft.com/office/drawing/2014/chartex" xmlns:cx1="http://schemas.microsoft.com/office/drawing/2015/9/8/chartex" xmlns:cx2="http://schemas.microsoft.com/office/drawing/2015/10/21/chartex" xmlns:cx3="http://schemas.microsoft.com/office/drawing/2016/5/9/chartex" xmlns:cx4="http://schemas.microsoft.com/office/drawing/2016/5/10/chartex" xmlns:cx5="http://schemas.microsoft.com/office/drawing/2016/5/11/chartex" xmlns:cx6="http://schemas.microsoft.com/office/drawing/2016/5/12/chartex" xmlns:cx7="http://schemas.microsoft.com/office/drawing/2016/5/13/chartex" xmlns:cx8="http://schemas.microsoft.com/office/drawing/2016/5/14/chartex" xmlns:mc="http://schemas.openxmlformats.org/markup-compatibility/2006" xmlns:aink="http://schemas.microsoft.com/office/drawing/2016/ink" xmlns:am3d="http://schemas.microsoft.com/office/drawing/2017/model3d" xmlns:o="urn:schemas-microsoft-com:office:office" xmlns:oel="http://schemas.microsoft.com/office/2019/extlst" xmlns:r="http://schemas.openxmlformats.org/officeDocument/2006/relationships" xmlns:m="http://schemas.openxmlformats.org/officeDocument/2006/math" xmlns:v="urn:schemas-microsoft-com:vml" xmlns:wp14="http://schemas.microsoft.com/office/word/2010/wordprocessingDrawing" xmlns:wp="http://schemas.openxmlformats.org/drawingml/2006/wordprocessingDrawing" xmlns:w10="urn:schemas-microsoft-com:office:word" xmlns:w="http://schemas.openxmlformats.org/wordprocessingml/2006/main" xmlns:w14="http://schemas.microsoft.com/office/word/2010/wordml" xmlns:w15="http://schemas.microsoft.com/office/word/2012/wordml" xmlns:w16cex="http://schemas.microsoft.com/office/word/2018/wordml/cex" xmlns:w16cid="http://schemas.microsoft.com/office/word/2016/wordml/cid" xmlns:w16="http://schemas.microsoft.com/office/word/2018/wordml" xmlns:w16du="http://schemas.microsoft.com/office/word/2023/wordml/word16du" xmlns:w16sdtdh="http://schemas.microsoft.com/office/word/2020/wordml/sdtdatahash" xmlns:w16se="http://schemas.microsoft.com/office/word/2015/wordml/symex" xmlns:wpg="http://schemas.microsoft.com/office/word/2010/wordprocessingGroup" xmlns:wpi="http://schemas.microsoft.com/office/word/2010/wordprocessingInk" xmlns:wne="http://schemas.microsoft.com/office/word/2006/wordml" xmlns:wps="http://schemas.microsoft.com/office/word/2010/wordprocessingShape" mc:Ignorable="w14 w15 w16se w16cid w16 w16cex w16sdtdh w16du wp14">
   <w:abstractNum w:abstractNumId="0" w15:restartNumberingAfterBreak="0">
+    <w:nsid w:val="062A2ABC"/>
+    <w:multiLevelType w:val="hybridMultilevel"/>
+    <w:tmpl w:val="62D26BC2"/>
+    <w:lvl w:ilvl="0" w:tplc="0416000F">
+      <w:start w:val="1"/>
+      <w:numFmt w:val="decimal"/>
+      <w:lvlText w:val="%1."/>
+      <w:lvlJc w:val="left"/>
+      <w:pPr>
+        <w:ind w:left="1080" w:hanging="360"/>
+      </w:pPr>
+    </w:lvl>
+    <w:lvl w:ilvl="1" w:tplc="04160019" w:tentative="1">
+      <w:start w:val="1"/>
+      <w:numFmt w:val="lowerLetter"/>
+      <w:lvlText w:val="%2."/>
+      <w:lvlJc w:val="left"/>
+      <w:pPr>
+        <w:ind w:left="1800" w:hanging="360"/>
+      </w:pPr>
+    </w:lvl>
+    <w:lvl w:ilvl="2" w:tplc="0416001B" w:tentative="1">
+      <w:start w:val="1"/>
+      <w:numFmt w:val="lowerRoman"/>
+      <w:lvlText w:val="%3."/>
+      <w:lvlJc w:val="right"/>
+      <w:pPr>
+        <w:ind w:left="2520" w:hanging="180"/>
+      </w:pPr>
+    </w:lvl>
+    <w:lvl w:ilvl="3" w:tplc="0416000F" w:tentative="1">
+      <w:start w:val="1"/>
+      <w:numFmt w:val="decimal"/>
+      <w:lvlText w:val="%4."/>
+      <w:lvlJc w:val="left"/>
+      <w:pPr>
+        <w:ind w:left="3240" w:hanging="360"/>
+      </w:pPr>
+    </w:lvl>
+    <w:lvl w:ilvl="4" w:tplc="04160019" w:tentative="1">
+      <w:start w:val="1"/>
+      <w:numFmt w:val="lowerLetter"/>
+      <w:lvlText w:val="%5."/>
+      <w:lvlJc w:val="left"/>
+      <w:pPr>
+        <w:ind w:left="3960" w:hanging="360"/>
+      </w:pPr>
+    </w:lvl>
+    <w:lvl w:ilvl="5" w:tplc="0416001B" w:tentative="1">
+      <w:start w:val="1"/>
+      <w:numFmt w:val="lowerRoman"/>
+      <w:lvlText w:val="%6."/>
+      <w:lvlJc w:val="right"/>
+      <w:pPr>
+        <w:ind w:left="4680" w:hanging="180"/>
+      </w:pPr>
+    </w:lvl>
+    <w:lvl w:ilvl="6" w:tplc="0416000F" w:tentative="1">
+      <w:start w:val="1"/>
+      <w:numFmt w:val="decimal"/>
+      <w:lvlText w:val="%7."/>
+      <w:lvlJc w:val="left"/>
+      <w:pPr>
+        <w:ind w:left="5400" w:hanging="360"/>
+      </w:pPr>
+    </w:lvl>
+    <w:lvl w:ilvl="7" w:tplc="04160019" w:tentative="1">
+      <w:start w:val="1"/>
+      <w:numFmt w:val="lowerLetter"/>
+      <w:lvlText w:val="%8."/>
+      <w:lvlJc w:val="left"/>
+      <w:pPr>
+        <w:ind w:left="6120" w:hanging="360"/>
+      </w:pPr>
+    </w:lvl>
+    <w:lvl w:ilvl="8" w:tplc="0416001B" w:tentative="1">
+      <w:start w:val="1"/>
+      <w:numFmt w:val="lowerRoman"/>
+      <w:lvlText w:val="%9."/>
+      <w:lvlJc w:val="right"/>
+      <w:pPr>
+        <w:ind w:left="6840" w:hanging="180"/>
+      </w:pPr>
+    </w:lvl>
+  </w:abstractNum>
+  <w:abstractNum w:abstractNumId="1" w15:restartNumberingAfterBreak="0">
     <w:nsid w:val="065069E9"/>
     <w:multiLevelType w:val="multilevel"/>
     <w:tmpl w:val="C4B4B6EE"/>
@@ -2655,7 +2629,7 @@
       </w:rPr>
     </w:lvl>
   </w:abstractNum>
-  <w:abstractNum w:abstractNumId="1" w15:restartNumberingAfterBreak="0">
+  <w:abstractNum w:abstractNumId="2" w15:restartNumberingAfterBreak="0">
     <w:nsid w:val="110C22BF"/>
     <w:multiLevelType w:val="multilevel"/>
     <w:tmpl w:val="69CC4D12"/>
@@ -2768,7 +2742,7 @@
       </w:rPr>
     </w:lvl>
   </w:abstractNum>
-  <w:abstractNum w:abstractNumId="2" w15:restartNumberingAfterBreak="0">
+  <w:abstractNum w:abstractNumId="3" w15:restartNumberingAfterBreak="0">
     <w:nsid w:val="150F0496"/>
     <w:multiLevelType w:val="multilevel"/>
     <w:tmpl w:val="3A5C6CC0"/>
@@ -2881,7 +2855,120 @@
       </w:rPr>
     </w:lvl>
   </w:abstractNum>
-  <w:abstractNum w:abstractNumId="3" w15:restartNumberingAfterBreak="0">
+  <w:abstractNum w:abstractNumId="4" w15:restartNumberingAfterBreak="0">
+    <w:nsid w:val="19521E93"/>
+    <w:multiLevelType w:val="hybridMultilevel"/>
+    <w:tmpl w:val="50DC6764"/>
+    <w:lvl w:ilvl="0" w:tplc="04160001">
+      <w:start w:val="1"/>
+      <w:numFmt w:val="bullet"/>
+      <w:lvlText w:val=""/>
+      <w:lvlJc w:val="left"/>
+      <w:pPr>
+        <w:ind w:left="720" w:hanging="360"/>
+      </w:pPr>
+      <w:rPr>
+        <w:rFonts w:ascii="Symbol" w:hAnsi="Symbol" w:hint="default"/>
+      </w:rPr>
+    </w:lvl>
+    <w:lvl w:ilvl="1" w:tplc="04160003" w:tentative="1">
+      <w:start w:val="1"/>
+      <w:numFmt w:val="bullet"/>
+      <w:lvlText w:val="o"/>
+      <w:lvlJc w:val="left"/>
+      <w:pPr>
+        <w:ind w:left="1440" w:hanging="360"/>
+      </w:pPr>
+      <w:rPr>
+        <w:rFonts w:ascii="Courier New" w:hAnsi="Courier New" w:cs="Courier New" w:hint="default"/>
+      </w:rPr>
+    </w:lvl>
+    <w:lvl w:ilvl="2" w:tplc="04160005" w:tentative="1">
+      <w:start w:val="1"/>
+      <w:numFmt w:val="bullet"/>
+      <w:lvlText w:val=""/>
+      <w:lvlJc w:val="left"/>
+      <w:pPr>
+        <w:ind w:left="2160" w:hanging="360"/>
+      </w:pPr>
+      <w:rPr>
+        <w:rFonts w:ascii="Wingdings" w:hAnsi="Wingdings" w:hint="default"/>
+      </w:rPr>
+    </w:lvl>
+    <w:lvl w:ilvl="3" w:tplc="04160001" w:tentative="1">
+      <w:start w:val="1"/>
+      <w:numFmt w:val="bullet"/>
+      <w:lvlText w:val=""/>
+      <w:lvlJc w:val="left"/>
+      <w:pPr>
+        <w:ind w:left="2880" w:hanging="360"/>
+      </w:pPr>
+      <w:rPr>
+        <w:rFonts w:ascii="Symbol" w:hAnsi="Symbol" w:hint="default"/>
+      </w:rPr>
+    </w:lvl>
+    <w:lvl w:ilvl="4" w:tplc="04160003" w:tentative="1">
+      <w:start w:val="1"/>
+      <w:numFmt w:val="bullet"/>
+      <w:lvlText w:val="o"/>
+      <w:lvlJc w:val="left"/>
+      <w:pPr>
+        <w:ind w:left="3600" w:hanging="360"/>
+      </w:pPr>
+      <w:rPr>
+        <w:rFonts w:ascii="Courier New" w:hAnsi="Courier New" w:cs="Courier New" w:hint="default"/>
+      </w:rPr>
+    </w:lvl>
+    <w:lvl w:ilvl="5" w:tplc="04160005" w:tentative="1">
+      <w:start w:val="1"/>
+      <w:numFmt w:val="bullet"/>
+      <w:lvlText w:val=""/>
+      <w:lvlJc w:val="left"/>
+      <w:pPr>
+        <w:ind w:left="4320" w:hanging="360"/>
+      </w:pPr>
+      <w:rPr>
+        <w:rFonts w:ascii="Wingdings" w:hAnsi="Wingdings" w:hint="default"/>
+      </w:rPr>
+    </w:lvl>
+    <w:lvl w:ilvl="6" w:tplc="04160001" w:tentative="1">
+      <w:start w:val="1"/>
+      <w:numFmt w:val="bullet"/>
+      <w:lvlText w:val=""/>
+      <w:lvlJc w:val="left"/>
+      <w:pPr>
+        <w:ind w:left="5040" w:hanging="360"/>
+      </w:pPr>
+      <w:rPr>
+        <w:rFonts w:ascii="Symbol" w:hAnsi="Symbol" w:hint="default"/>
+      </w:rPr>
+    </w:lvl>
+    <w:lvl w:ilvl="7" w:tplc="04160003" w:tentative="1">
+      <w:start w:val="1"/>
+      <w:numFmt w:val="bullet"/>
+      <w:lvlText w:val="o"/>
+      <w:lvlJc w:val="left"/>
+      <w:pPr>
+        <w:ind w:left="5760" w:hanging="360"/>
+      </w:pPr>
+      <w:rPr>
+        <w:rFonts w:ascii="Courier New" w:hAnsi="Courier New" w:cs="Courier New" w:hint="default"/>
+      </w:rPr>
+    </w:lvl>
+    <w:lvl w:ilvl="8" w:tplc="04160005" w:tentative="1">
+      <w:start w:val="1"/>
+      <w:numFmt w:val="bullet"/>
+      <w:lvlText w:val=""/>
+      <w:lvlJc w:val="left"/>
+      <w:pPr>
+        <w:ind w:left="6480" w:hanging="360"/>
+      </w:pPr>
+      <w:rPr>
+        <w:rFonts w:ascii="Wingdings" w:hAnsi="Wingdings" w:hint="default"/>
+      </w:rPr>
+    </w:lvl>
+  </w:abstractNum>
+  <w:abstractNum w:abstractNumId="5" w15:restartNumberingAfterBreak="0">
     <w:nsid w:val="27AB08E0"/>
     <w:multiLevelType w:val="multilevel"/>
     <w:tmpl w:val="52CCE2E6"/>
@@ -2994,7 +3081,7 @@
       </w:rPr>
     </w:lvl>
   </w:abstractNum>
-  <w:abstractNum w:abstractNumId="4" w15:restartNumberingAfterBreak="0">
+  <w:abstractNum w:abstractNumId="6" w15:restartNumberingAfterBreak="0">
     <w:nsid w:val="34323114"/>
     <w:multiLevelType w:val="multilevel"/>
     <w:tmpl w:val="340AD67A"/>
@@ -3107,7 +3194,7 @@
       </w:rPr>
     </w:lvl>
   </w:abstractNum>
-  <w:abstractNum w:abstractNumId="5" w15:restartNumberingAfterBreak="0">
+  <w:abstractNum w:abstractNumId="7" w15:restartNumberingAfterBreak="0">
     <w:nsid w:val="42BC5897"/>
     <w:multiLevelType w:val="multilevel"/>
     <w:tmpl w:val="D220C290"/>
@@ -3220,7 +3307,7 @@
       </w:rPr>
     </w:lvl>
   </w:abstractNum>
-  <w:abstractNum w:abstractNumId="6" w15:restartNumberingAfterBreak="0">
+  <w:abstractNum w:abstractNumId="8" w15:restartNumberingAfterBreak="0">
     <w:nsid w:val="4844281A"/>
     <w:multiLevelType w:val="multilevel"/>
     <w:tmpl w:val="6FF2F654"/>
@@ -3369,7 +3456,7 @@
       </w:rPr>
     </w:lvl>
   </w:abstractNum>
-  <w:abstractNum w:abstractNumId="7" w15:restartNumberingAfterBreak="0">
+  <w:abstractNum w:abstractNumId="9" w15:restartNumberingAfterBreak="0">
     <w:nsid w:val="4B302E8D"/>
     <w:multiLevelType w:val="multilevel"/>
     <w:tmpl w:val="41FCC4D2"/>
@@ -3482,7 +3569,7 @@
       </w:rPr>
     </w:lvl>
   </w:abstractNum>
-  <w:abstractNum w:abstractNumId="8" w15:restartNumberingAfterBreak="0">
+  <w:abstractNum w:abstractNumId="10" w15:restartNumberingAfterBreak="0">
     <w:nsid w:val="6C2C143E"/>
     <w:multiLevelType w:val="multilevel"/>
     <w:tmpl w:val="A2F6374A"/>
@@ -3632,31 +3719,37 @@
     </w:lvl>
   </w:abstractNum>
   <w:num w:numId="1" w16cid:durableId="5177750">
+    <w:abstractNumId w:val="3"/>
+  </w:num>
+  <w:num w:numId="2" w16cid:durableId="153767642">
+    <w:abstractNumId w:val="9"/>
+  </w:num>
+  <w:num w:numId="3" w16cid:durableId="394622086">
+    <w:abstractNumId w:val="5"/>
+  </w:num>
+  <w:num w:numId="4" w16cid:durableId="1820804994">
     <w:abstractNumId w:val="2"/>
   </w:num>
-  <w:num w:numId="2" w16cid:durableId="153767642">
+  <w:num w:numId="5" w16cid:durableId="783690988">
+    <w:abstractNumId w:val="1"/>
+  </w:num>
+  <w:num w:numId="6" w16cid:durableId="308872872">
+    <w:abstractNumId w:val="6"/>
+  </w:num>
+  <w:num w:numId="7" w16cid:durableId="147285487">
     <w:abstractNumId w:val="7"/>
   </w:num>
-  <w:num w:numId="3" w16cid:durableId="394622086">
-    <w:abstractNumId w:val="3"/>
+  <w:num w:numId="8" w16cid:durableId="1120957809">
+    <w:abstractNumId w:val="8"/>
   </w:num>
-  <w:num w:numId="4" w16cid:durableId="1820804994">
-    <w:abstractNumId w:val="1"/>
+  <w:num w:numId="9" w16cid:durableId="1204907891">
+    <w:abstractNumId w:val="10"/>
   </w:num>
-  <w:num w:numId="5" w16cid:durableId="783690988">
-    <w:abstractNumId w:val="0"/>
-  </w:num>
-  <w:num w:numId="6" w16cid:durableId="308872872">
+  <w:num w:numId="10" w16cid:durableId="1871140106">
     <w:abstractNumId w:val="4"/>
   </w:num>
-  <w:num w:numId="7" w16cid:durableId="147285487">
-    <w:abstractNumId w:val="5"/>
-  </w:num>
-  <w:num w:numId="8" w16cid:durableId="1120957809">
-    <w:abstractNumId w:val="6"/>
-  </w:num>
-  <w:num w:numId="9" w16cid:durableId="1204907891">
-    <w:abstractNumId w:val="8"/>
+  <w:num w:numId="11" w16cid:durableId="100270730">
+    <w:abstractNumId w:val="0"/>
   </w:num>
 </w:numbering>
 </file>
@@ -4356,6 +4449,29 @@
       <w:szCs w:val="24"/>
     </w:rPr>
   </w:style>
+  <w:style w:type="paragraph" w:styleId="PargrafodaLista">
+    <w:name w:val="List Paragraph"/>
+    <w:basedOn w:val="Normal"/>
+    <w:uiPriority w:val="34"/>
+    <w:qFormat/>
+    <w:rsid w:val="00F52516"/>
+    <w:pPr>
+      <w:ind w:left="720"/>
+      <w:contextualSpacing/>
+    </w:pPr>
+  </w:style>
+  <w:style w:type="character" w:styleId="MenoPendente">
+    <w:name w:val="Unresolved Mention"/>
+    <w:basedOn w:val="Fontepargpadro"/>
+    <w:uiPriority w:val="99"/>
+    <w:semiHidden/>
+    <w:unhideWhenUsed/>
+    <w:rsid w:val="00DC22CD"/>
+    <w:rPr>
+      <w:color w:val="605E5C"/>
+      <w:shd w:val="clear" w:color="auto" w:fill="E1DFDD"/>
+    </w:rPr>
+  </w:style>
 </w:styles>
 </file>
 

</xml_diff>

<commit_message>
Atualizando as datas de referencia
</commit_message>
<xml_diff>
--- a/Compliance & Quality Assurance/2TDSPB_2024_Quality_Assurance/2TDSPB_documentacao.docx
+++ b/Compliance & Quality Assurance/2TDSPB_2024_Quality_Assurance/2TDSPB_documentacao.docx
@@ -1,6 +1,6 @@
 
 <file path=word/document.xml><?xml version="1.0" encoding="utf-8"?>
-<w:document xmlns:wpc="http://schemas.microsoft.com/office/word/2010/wordprocessingCanvas" xmlns:cx="http://schemas.microsoft.com/office/drawing/2014/chartex" xmlns:cx1="http://schemas.microsoft.com/office/drawing/2015/9/8/chartex" xmlns:cx2="http://schemas.microsoft.com/office/drawing/2015/10/21/chartex" xmlns:cx3="http://schemas.microsoft.com/office/drawing/2016/5/9/chartex" xmlns:cx4="http://schemas.microsoft.com/office/drawing/2016/5/10/chartex" xmlns:cx5="http://schemas.microsoft.com/office/drawing/2016/5/11/chartex" xmlns:cx6="http://schemas.microsoft.com/office/drawing/2016/5/12/chartex" xmlns:cx7="http://schemas.microsoft.com/office/drawing/2016/5/13/chartex" xmlns:cx8="http://schemas.microsoft.com/office/drawing/2016/5/14/chartex" xmlns:mc="http://schemas.openxmlformats.org/markup-compatibility/2006" xmlns:aink="http://schemas.microsoft.com/office/drawing/2016/ink" xmlns:am3d="http://schemas.microsoft.com/office/drawing/2017/model3d" xmlns:o="urn:schemas-microsoft-com:office:office" xmlns:oel="http://schemas.microsoft.com/office/2019/extlst" xmlns:r="http://schemas.openxmlformats.org/officeDocument/2006/relationships" xmlns:m="http://schemas.openxmlformats.org/officeDocument/2006/math" xmlns:v="urn:schemas-microsoft-com:vml" xmlns:wp14="http://schemas.microsoft.com/office/word/2010/wordprocessingDrawing" xmlns:wp="http://schemas.openxmlformats.org/drawingml/2006/wordprocessingDrawing" xmlns:w10="urn:schemas-microsoft-com:office:word" xmlns:w="http://schemas.openxmlformats.org/wordprocessingml/2006/main" xmlns:w14="http://schemas.microsoft.com/office/word/2010/wordml" xmlns:w15="http://schemas.microsoft.com/office/word/2012/wordml" xmlns:w16cex="http://schemas.microsoft.com/office/word/2018/wordml/cex" xmlns:w16cid="http://schemas.microsoft.com/office/word/2016/wordml/cid" xmlns:w16="http://schemas.microsoft.com/office/word/2018/wordml" xmlns:w16du="http://schemas.microsoft.com/office/word/2023/wordml/word16du" xmlns:w16sdtdh="http://schemas.microsoft.com/office/word/2020/wordml/sdtdatahash" xmlns:w16se="http://schemas.microsoft.com/office/word/2015/wordml/symex" xmlns:wpg="http://schemas.microsoft.com/office/word/2010/wordprocessingGroup" xmlns:wpi="http://schemas.microsoft.com/office/word/2010/wordprocessingInk" xmlns:wne="http://schemas.microsoft.com/office/word/2006/wordml" xmlns:wps="http://schemas.microsoft.com/office/word/2010/wordprocessingShape" mc:Ignorable="w14 w15 w16se w16cid w16 w16cex w16sdtdh w16du wp14">
+<w:document xmlns:wpc="http://schemas.microsoft.com/office/word/2010/wordprocessingCanvas" xmlns:cx="http://schemas.microsoft.com/office/drawing/2014/chartex" xmlns:cx1="http://schemas.microsoft.com/office/drawing/2015/9/8/chartex" xmlns:cx2="http://schemas.microsoft.com/office/drawing/2015/10/21/chartex" xmlns:cx3="http://schemas.microsoft.com/office/drawing/2016/5/9/chartex" xmlns:cx4="http://schemas.microsoft.com/office/drawing/2016/5/10/chartex" xmlns:cx5="http://schemas.microsoft.com/office/drawing/2016/5/11/chartex" xmlns:cx6="http://schemas.microsoft.com/office/drawing/2016/5/12/chartex" xmlns:cx7="http://schemas.microsoft.com/office/drawing/2016/5/13/chartex" xmlns:cx8="http://schemas.microsoft.com/office/drawing/2016/5/14/chartex" xmlns:mc="http://schemas.openxmlformats.org/markup-compatibility/2006" xmlns:aink="http://schemas.microsoft.com/office/drawing/2016/ink" xmlns:am3d="http://schemas.microsoft.com/office/drawing/2017/model3d" xmlns:o="urn:schemas-microsoft-com:office:office" xmlns:r="http://schemas.openxmlformats.org/officeDocument/2006/relationships" xmlns:m="http://schemas.openxmlformats.org/officeDocument/2006/math" xmlns:v="urn:schemas-microsoft-com:vml" xmlns:wp14="http://schemas.microsoft.com/office/word/2010/wordprocessingDrawing" xmlns:wp="http://schemas.openxmlformats.org/drawingml/2006/wordprocessingDrawing" xmlns:w10="urn:schemas-microsoft-com:office:word" xmlns:w="http://schemas.openxmlformats.org/wordprocessingml/2006/main" xmlns:w14="http://schemas.microsoft.com/office/word/2010/wordml" xmlns:w15="http://schemas.microsoft.com/office/word/2012/wordml" xmlns:w16cex="http://schemas.microsoft.com/office/word/2018/wordml/cex" xmlns:w16cid="http://schemas.microsoft.com/office/word/2016/wordml/cid" xmlns:w16="http://schemas.microsoft.com/office/word/2018/wordml" xmlns:w16sdtdh="http://schemas.microsoft.com/office/word/2020/wordml/sdtdatahash" xmlns:w16se="http://schemas.microsoft.com/office/word/2015/wordml/symex" xmlns:wpg="http://schemas.microsoft.com/office/word/2010/wordprocessingGroup" xmlns:wpi="http://schemas.microsoft.com/office/word/2010/wordprocessingInk" xmlns:wne="http://schemas.microsoft.com/office/word/2006/wordml" xmlns:wps="http://schemas.microsoft.com/office/word/2010/wordprocessingShape" mc:Ignorable="w14 w15 w16se w16cid w16 w16cex w16sdtdh wp14">
   <w:body>
     <w:p>
       <w:pPr>
@@ -278,23 +278,21 @@
           <w:szCs w:val="36"/>
         </w:rPr>
       </w:pPr>
-      <w:proofErr w:type="spellStart"/>
       <w:r>
         <w:rPr>
           <w:b/>
           <w:sz w:val="36"/>
           <w:szCs w:val="36"/>
         </w:rPr>
-        <w:t>Challenge</w:t>
-      </w:r>
-      <w:proofErr w:type="spellEnd"/>
+        <w:t xml:space="preserve">Challenge </w:t>
+      </w:r>
       <w:r>
         <w:rPr>
           <w:b/>
           <w:sz w:val="36"/>
           <w:szCs w:val="36"/>
         </w:rPr>
-        <w:t xml:space="preserve"> </w:t>
+        <w:t>–</w:t>
       </w:r>
       <w:r>
         <w:rPr>
@@ -302,26 +300,286 @@
           <w:sz w:val="36"/>
           <w:szCs w:val="36"/>
         </w:rPr>
-        <w:t>–</w:t>
-      </w:r>
-      <w:r>
+        <w:t xml:space="preserve"> OdontoPrev</w:t>
+      </w:r>
+    </w:p>
+    <w:p>
+      <w:pPr>
+        <w:spacing w:before="240" w:after="240" w:line="360" w:lineRule="auto"/>
+        <w:jc w:val="center"/>
+        <w:rPr>
+          <w:b/>
+          <w:sz w:val="26"/>
+          <w:szCs w:val="26"/>
+        </w:rPr>
+      </w:pPr>
+      <w:r>
+        <w:rPr>
+          <w:b/>
+          <w:sz w:val="30"/>
+          <w:szCs w:val="30"/>
+        </w:rPr>
+        <w:t>OdontoPrev Resolução de problemas de Redução de Sinistros</w:t>
+      </w:r>
+    </w:p>
+    <w:p>
+      <w:pPr>
+        <w:spacing w:line="360" w:lineRule="auto"/>
+        <w:jc w:val="center"/>
         <w:rPr>
           <w:b/>
           <w:sz w:val="36"/>
           <w:szCs w:val="36"/>
         </w:rPr>
+      </w:pPr>
+    </w:p>
+    <w:p>
+      <w:pPr>
+        <w:spacing w:line="360" w:lineRule="auto"/>
+        <w:rPr>
+          <w:sz w:val="24"/>
+          <w:szCs w:val="24"/>
+        </w:rPr>
+      </w:pPr>
+    </w:p>
+    <w:p>
+      <w:pPr>
+        <w:spacing w:line="360" w:lineRule="auto"/>
+        <w:rPr>
+          <w:sz w:val="24"/>
+          <w:szCs w:val="24"/>
+        </w:rPr>
+      </w:pPr>
+    </w:p>
+    <w:p>
+      <w:pPr>
+        <w:spacing w:line="360" w:lineRule="auto"/>
+        <w:rPr>
+          <w:sz w:val="24"/>
+          <w:szCs w:val="24"/>
+        </w:rPr>
+      </w:pPr>
+    </w:p>
+    <w:p>
+      <w:pPr>
+        <w:spacing w:line="360" w:lineRule="auto"/>
+        <w:rPr>
+          <w:sz w:val="24"/>
+          <w:szCs w:val="24"/>
+        </w:rPr>
+      </w:pPr>
+    </w:p>
+    <w:p>
+      <w:pPr>
+        <w:spacing w:line="360" w:lineRule="auto"/>
+        <w:rPr>
+          <w:sz w:val="24"/>
+          <w:szCs w:val="24"/>
+        </w:rPr>
+      </w:pPr>
+    </w:p>
+    <w:p>
+      <w:pPr>
+        <w:spacing w:line="360" w:lineRule="auto"/>
+        <w:rPr>
+          <w:sz w:val="24"/>
+          <w:szCs w:val="24"/>
+        </w:rPr>
+      </w:pPr>
+    </w:p>
+    <w:p>
+      <w:pPr>
+        <w:spacing w:line="360" w:lineRule="auto"/>
+        <w:rPr>
+          <w:sz w:val="24"/>
+          <w:szCs w:val="24"/>
+        </w:rPr>
+      </w:pPr>
+    </w:p>
+    <w:p>
+      <w:pPr>
+        <w:spacing w:line="360" w:lineRule="auto"/>
+        <w:jc w:val="center"/>
+        <w:rPr>
+          <w:b/>
+          <w:sz w:val="24"/>
+          <w:szCs w:val="24"/>
+        </w:rPr>
+      </w:pPr>
+      <w:r>
+        <w:rPr>
+          <w:b/>
+          <w:sz w:val="24"/>
+          <w:szCs w:val="24"/>
+        </w:rPr>
+        <w:t>São Paulo</w:t>
+      </w:r>
+    </w:p>
+    <w:p>
+      <w:pPr>
+        <w:spacing w:line="360" w:lineRule="auto"/>
+        <w:jc w:val="center"/>
+        <w:rPr>
+          <w:b/>
+          <w:sz w:val="28"/>
+          <w:szCs w:val="28"/>
+        </w:rPr>
+      </w:pPr>
+      <w:r>
+        <w:rPr>
+          <w:b/>
+          <w:sz w:val="24"/>
+          <w:szCs w:val="24"/>
+        </w:rPr>
+        <w:t>2024</w:t>
+      </w:r>
+    </w:p>
+    <w:p>
+      <w:pPr>
+        <w:spacing w:line="360" w:lineRule="auto"/>
+        <w:jc w:val="center"/>
+        <w:rPr>
+          <w:b/>
+          <w:sz w:val="24"/>
+          <w:szCs w:val="24"/>
+        </w:rPr>
+      </w:pPr>
+      <w:r>
+        <w:rPr>
+          <w:b/>
+          <w:sz w:val="24"/>
+          <w:szCs w:val="24"/>
+        </w:rPr>
+        <w:lastRenderedPageBreak/>
+        <w:t>Murillo Ferreira Ramos</w:t>
+      </w:r>
+    </w:p>
+    <w:p>
+      <w:pPr>
+        <w:spacing w:line="360" w:lineRule="auto"/>
+        <w:jc w:val="center"/>
+        <w:rPr>
+          <w:b/>
+          <w:sz w:val="24"/>
+          <w:szCs w:val="24"/>
+        </w:rPr>
+      </w:pPr>
+      <w:r>
+        <w:rPr>
+          <w:b/>
+          <w:sz w:val="24"/>
+          <w:szCs w:val="24"/>
+        </w:rPr>
+        <w:t>Pedro Luiz Prado</w:t>
+      </w:r>
+    </w:p>
+    <w:p>
+      <w:pPr>
+        <w:shd w:val="clear" w:color="auto" w:fill="FFFFFF"/>
+        <w:spacing w:line="360" w:lineRule="auto"/>
+        <w:jc w:val="center"/>
+        <w:rPr>
+          <w:b/>
+          <w:sz w:val="24"/>
+          <w:szCs w:val="24"/>
+        </w:rPr>
+      </w:pPr>
+      <w:r>
+        <w:rPr>
+          <w:b/>
+          <w:sz w:val="24"/>
+          <w:szCs w:val="24"/>
+        </w:rPr>
+        <w:t>William Kenzo Hayashi</w:t>
+      </w:r>
+    </w:p>
+    <w:p>
+      <w:pPr>
+        <w:spacing w:line="360" w:lineRule="auto"/>
+        <w:jc w:val="center"/>
+        <w:rPr>
+          <w:b/>
+          <w:sz w:val="24"/>
+          <w:szCs w:val="24"/>
+        </w:rPr>
+      </w:pPr>
+    </w:p>
+    <w:p>
+      <w:pPr>
+        <w:spacing w:line="360" w:lineRule="auto"/>
+        <w:jc w:val="center"/>
+        <w:rPr>
+          <w:b/>
+          <w:sz w:val="24"/>
+          <w:szCs w:val="24"/>
+        </w:rPr>
+      </w:pPr>
+    </w:p>
+    <w:p>
+      <w:pPr>
+        <w:spacing w:before="240" w:after="240" w:line="360" w:lineRule="auto"/>
+        <w:rPr>
+          <w:b/>
+          <w:sz w:val="24"/>
+          <w:szCs w:val="24"/>
+        </w:rPr>
+      </w:pPr>
+    </w:p>
+    <w:p>
+      <w:pPr>
+        <w:spacing w:before="240" w:after="240" w:line="360" w:lineRule="auto"/>
+        <w:rPr>
+          <w:b/>
+          <w:sz w:val="24"/>
+          <w:szCs w:val="24"/>
+        </w:rPr>
+      </w:pPr>
+    </w:p>
+    <w:p>
+      <w:pPr>
+        <w:spacing w:before="240" w:after="240" w:line="360" w:lineRule="auto"/>
+        <w:jc w:val="center"/>
+        <w:rPr>
+          <w:b/>
+          <w:sz w:val="28"/>
+          <w:szCs w:val="28"/>
+        </w:rPr>
+      </w:pPr>
+      <w:r>
+        <w:rPr>
+          <w:b/>
+          <w:sz w:val="28"/>
+          <w:szCs w:val="28"/>
+        </w:rPr>
         <w:t xml:space="preserve"> </w:t>
       </w:r>
-      <w:proofErr w:type="spellStart"/>
-      <w:r>
+    </w:p>
+    <w:p>
+      <w:pPr>
+        <w:spacing w:before="240" w:after="240" w:line="360" w:lineRule="auto"/>
+        <w:jc w:val="center"/>
         <w:rPr>
           <w:b/>
           <w:sz w:val="36"/>
           <w:szCs w:val="36"/>
         </w:rPr>
-        <w:t>OdontoPrev</w:t>
-      </w:r>
-      <w:proofErr w:type="spellEnd"/>
+      </w:pPr>
+      <w:r>
+        <w:rPr>
+          <w:b/>
+          <w:sz w:val="28"/>
+          <w:szCs w:val="28"/>
+        </w:rPr>
+        <w:t xml:space="preserve"> </w:t>
+      </w:r>
+      <w:r>
+        <w:rPr>
+          <w:b/>
+          <w:sz w:val="36"/>
+          <w:szCs w:val="36"/>
+        </w:rPr>
+        <w:t>Challenge – OdontoPrev</w:t>
+      </w:r>
     </w:p>
     <w:p>
       <w:pPr>
@@ -333,331 +591,13 @@
           <w:szCs w:val="26"/>
         </w:rPr>
       </w:pPr>
-      <w:proofErr w:type="spellStart"/>
       <w:r>
         <w:rPr>
           <w:b/>
           <w:sz w:val="30"/>
           <w:szCs w:val="30"/>
         </w:rPr>
-        <w:t>OdontoPrev</w:t>
-      </w:r>
-      <w:proofErr w:type="spellEnd"/>
-      <w:r>
-        <w:rPr>
-          <w:b/>
-          <w:sz w:val="30"/>
-          <w:szCs w:val="30"/>
-        </w:rPr>
-        <w:t xml:space="preserve"> Resolução de problemas de Redução de Sinistros</w:t>
-      </w:r>
-    </w:p>
-    <w:p>
-      <w:pPr>
-        <w:spacing w:line="360" w:lineRule="auto"/>
-        <w:jc w:val="center"/>
-        <w:rPr>
-          <w:b/>
-          <w:sz w:val="36"/>
-          <w:szCs w:val="36"/>
-        </w:rPr>
-      </w:pPr>
-    </w:p>
-    <w:p>
-      <w:pPr>
-        <w:spacing w:line="360" w:lineRule="auto"/>
-        <w:rPr>
-          <w:sz w:val="24"/>
-          <w:szCs w:val="24"/>
-        </w:rPr>
-      </w:pPr>
-    </w:p>
-    <w:p>
-      <w:pPr>
-        <w:spacing w:line="360" w:lineRule="auto"/>
-        <w:rPr>
-          <w:sz w:val="24"/>
-          <w:szCs w:val="24"/>
-        </w:rPr>
-      </w:pPr>
-    </w:p>
-    <w:p>
-      <w:pPr>
-        <w:spacing w:line="360" w:lineRule="auto"/>
-        <w:rPr>
-          <w:sz w:val="24"/>
-          <w:szCs w:val="24"/>
-        </w:rPr>
-      </w:pPr>
-    </w:p>
-    <w:p>
-      <w:pPr>
-        <w:spacing w:line="360" w:lineRule="auto"/>
-        <w:rPr>
-          <w:sz w:val="24"/>
-          <w:szCs w:val="24"/>
-        </w:rPr>
-      </w:pPr>
-    </w:p>
-    <w:p>
-      <w:pPr>
-        <w:spacing w:line="360" w:lineRule="auto"/>
-        <w:rPr>
-          <w:sz w:val="24"/>
-          <w:szCs w:val="24"/>
-        </w:rPr>
-      </w:pPr>
-    </w:p>
-    <w:p>
-      <w:pPr>
-        <w:spacing w:line="360" w:lineRule="auto"/>
-        <w:rPr>
-          <w:sz w:val="24"/>
-          <w:szCs w:val="24"/>
-        </w:rPr>
-      </w:pPr>
-    </w:p>
-    <w:p>
-      <w:pPr>
-        <w:spacing w:line="360" w:lineRule="auto"/>
-        <w:rPr>
-          <w:sz w:val="24"/>
-          <w:szCs w:val="24"/>
-        </w:rPr>
-      </w:pPr>
-    </w:p>
-    <w:p>
-      <w:pPr>
-        <w:spacing w:line="360" w:lineRule="auto"/>
-        <w:jc w:val="center"/>
-        <w:rPr>
-          <w:b/>
-          <w:sz w:val="24"/>
-          <w:szCs w:val="24"/>
-        </w:rPr>
-      </w:pPr>
-      <w:r>
-        <w:rPr>
-          <w:b/>
-          <w:sz w:val="24"/>
-          <w:szCs w:val="24"/>
-        </w:rPr>
-        <w:t>São Paulo</w:t>
-      </w:r>
-    </w:p>
-    <w:p>
-      <w:pPr>
-        <w:spacing w:line="360" w:lineRule="auto"/>
-        <w:jc w:val="center"/>
-        <w:rPr>
-          <w:b/>
-          <w:sz w:val="28"/>
-          <w:szCs w:val="28"/>
-        </w:rPr>
-      </w:pPr>
-      <w:r>
-        <w:rPr>
-          <w:b/>
-          <w:sz w:val="24"/>
-          <w:szCs w:val="24"/>
-        </w:rPr>
-        <w:t>2024</w:t>
-      </w:r>
-    </w:p>
-    <w:p>
-      <w:pPr>
-        <w:spacing w:line="360" w:lineRule="auto"/>
-        <w:jc w:val="center"/>
-        <w:rPr>
-          <w:b/>
-          <w:sz w:val="24"/>
-          <w:szCs w:val="24"/>
-        </w:rPr>
-      </w:pPr>
-      <w:r>
-        <w:rPr>
-          <w:b/>
-          <w:sz w:val="24"/>
-          <w:szCs w:val="24"/>
-        </w:rPr>
-        <w:lastRenderedPageBreak/>
-        <w:t>Murillo Ferreira Ramos</w:t>
-      </w:r>
-    </w:p>
-    <w:p>
-      <w:pPr>
-        <w:spacing w:line="360" w:lineRule="auto"/>
-        <w:jc w:val="center"/>
-        <w:rPr>
-          <w:b/>
-          <w:sz w:val="24"/>
-          <w:szCs w:val="24"/>
-        </w:rPr>
-      </w:pPr>
-      <w:r>
-        <w:rPr>
-          <w:b/>
-          <w:sz w:val="24"/>
-          <w:szCs w:val="24"/>
-        </w:rPr>
-        <w:t>Pedro Luiz Prado</w:t>
-      </w:r>
-    </w:p>
-    <w:p>
-      <w:pPr>
-        <w:shd w:val="clear" w:color="auto" w:fill="FFFFFF"/>
-        <w:spacing w:line="360" w:lineRule="auto"/>
-        <w:jc w:val="center"/>
-        <w:rPr>
-          <w:b/>
-          <w:sz w:val="24"/>
-          <w:szCs w:val="24"/>
-        </w:rPr>
-      </w:pPr>
-      <w:r>
-        <w:rPr>
-          <w:b/>
-          <w:sz w:val="24"/>
-          <w:szCs w:val="24"/>
-        </w:rPr>
-        <w:t>William Kenzo Hayashi</w:t>
-      </w:r>
-    </w:p>
-    <w:p>
-      <w:pPr>
-        <w:spacing w:line="360" w:lineRule="auto"/>
-        <w:jc w:val="center"/>
-        <w:rPr>
-          <w:b/>
-          <w:sz w:val="24"/>
-          <w:szCs w:val="24"/>
-        </w:rPr>
-      </w:pPr>
-    </w:p>
-    <w:p>
-      <w:pPr>
-        <w:spacing w:line="360" w:lineRule="auto"/>
-        <w:jc w:val="center"/>
-        <w:rPr>
-          <w:b/>
-          <w:sz w:val="24"/>
-          <w:szCs w:val="24"/>
-        </w:rPr>
-      </w:pPr>
-    </w:p>
-    <w:p>
-      <w:pPr>
-        <w:spacing w:before="240" w:after="240" w:line="360" w:lineRule="auto"/>
-        <w:rPr>
-          <w:b/>
-          <w:sz w:val="24"/>
-          <w:szCs w:val="24"/>
-        </w:rPr>
-      </w:pPr>
-    </w:p>
-    <w:p>
-      <w:pPr>
-        <w:spacing w:before="240" w:after="240" w:line="360" w:lineRule="auto"/>
-        <w:rPr>
-          <w:b/>
-          <w:sz w:val="24"/>
-          <w:szCs w:val="24"/>
-        </w:rPr>
-      </w:pPr>
-    </w:p>
-    <w:p>
-      <w:pPr>
-        <w:spacing w:before="240" w:after="240" w:line="360" w:lineRule="auto"/>
-        <w:jc w:val="center"/>
-        <w:rPr>
-          <w:b/>
-          <w:sz w:val="28"/>
-          <w:szCs w:val="28"/>
-        </w:rPr>
-      </w:pPr>
-      <w:r>
-        <w:rPr>
-          <w:b/>
-          <w:sz w:val="28"/>
-          <w:szCs w:val="28"/>
-        </w:rPr>
-        <w:t xml:space="preserve"> </w:t>
-      </w:r>
-    </w:p>
-    <w:p>
-      <w:pPr>
-        <w:spacing w:before="240" w:after="240" w:line="360" w:lineRule="auto"/>
-        <w:jc w:val="center"/>
-        <w:rPr>
-          <w:b/>
-          <w:sz w:val="36"/>
-          <w:szCs w:val="36"/>
-        </w:rPr>
-      </w:pPr>
-      <w:r>
-        <w:rPr>
-          <w:b/>
-          <w:sz w:val="28"/>
-          <w:szCs w:val="28"/>
-        </w:rPr>
-        <w:t xml:space="preserve"> </w:t>
-      </w:r>
-      <w:proofErr w:type="spellStart"/>
-      <w:r>
-        <w:rPr>
-          <w:b/>
-          <w:sz w:val="36"/>
-          <w:szCs w:val="36"/>
-        </w:rPr>
-        <w:t>Challenge</w:t>
-      </w:r>
-      <w:proofErr w:type="spellEnd"/>
-      <w:r>
-        <w:rPr>
-          <w:b/>
-          <w:sz w:val="36"/>
-          <w:szCs w:val="36"/>
-        </w:rPr>
-        <w:t xml:space="preserve"> – </w:t>
-      </w:r>
-      <w:proofErr w:type="spellStart"/>
-      <w:r>
-        <w:rPr>
-          <w:b/>
-          <w:sz w:val="36"/>
-          <w:szCs w:val="36"/>
-        </w:rPr>
-        <w:t>OdontoPrev</w:t>
-      </w:r>
-      <w:proofErr w:type="spellEnd"/>
-    </w:p>
-    <w:p>
-      <w:pPr>
-        <w:spacing w:before="240" w:after="240" w:line="360" w:lineRule="auto"/>
-        <w:jc w:val="center"/>
-        <w:rPr>
-          <w:b/>
-          <w:sz w:val="26"/>
-          <w:szCs w:val="26"/>
-        </w:rPr>
-      </w:pPr>
-      <w:proofErr w:type="spellStart"/>
-      <w:r>
-        <w:rPr>
-          <w:b/>
-          <w:sz w:val="30"/>
-          <w:szCs w:val="30"/>
-        </w:rPr>
-        <w:t>OdontoPrev</w:t>
-      </w:r>
-      <w:proofErr w:type="spellEnd"/>
-      <w:r>
-        <w:rPr>
-          <w:b/>
-          <w:sz w:val="30"/>
-          <w:szCs w:val="30"/>
-        </w:rPr>
-        <w:t xml:space="preserve"> Resolução de problemas de Redução de Sinistros</w:t>
+        <w:t>OdontoPrev Resolução de problemas de Redução de Sinistros</w:t>
       </w:r>
     </w:p>
     <w:p>
@@ -708,29 +648,12 @@
           <w:szCs w:val="24"/>
         </w:rPr>
       </w:pPr>
-      <w:proofErr w:type="spellStart"/>
-      <w:r>
-        <w:rPr>
-          <w:sz w:val="24"/>
-          <w:szCs w:val="24"/>
-        </w:rPr>
-        <w:t>Challenge</w:t>
-      </w:r>
-      <w:proofErr w:type="spellEnd"/>
-      <w:r>
-        <w:rPr>
-          <w:sz w:val="24"/>
-          <w:szCs w:val="24"/>
-        </w:rPr>
-        <w:t xml:space="preserve"> apresentado pela empresa </w:t>
-      </w:r>
-      <w:proofErr w:type="spellStart"/>
-      <w:r>
-        <w:rPr>
-          <w:sz w:val="24"/>
-          <w:szCs w:val="24"/>
-        </w:rPr>
-        <w:t>Odonto</w:t>
+      <w:r>
+        <w:rPr>
+          <w:sz w:val="24"/>
+          <w:szCs w:val="24"/>
+        </w:rPr>
+        <w:t>Challenge apresentado pela empresa Odonto</w:t>
       </w:r>
       <w:r>
         <w:rPr>
@@ -744,15 +667,7 @@
           <w:sz w:val="24"/>
           <w:szCs w:val="24"/>
         </w:rPr>
-        <w:t>rev</w:t>
-      </w:r>
-      <w:proofErr w:type="spellEnd"/>
-      <w:r>
-        <w:rPr>
-          <w:sz w:val="24"/>
-          <w:szCs w:val="24"/>
-        </w:rPr>
-        <w:t xml:space="preserve">, como parte do desenvolvimento das mais diversas </w:t>
+        <w:t xml:space="preserve">rev, como parte do desenvolvimento das mais diversas </w:t>
       </w:r>
       <w:r>
         <w:rPr>
@@ -890,10 +805,11 @@
           <w:docPartUnique/>
         </w:docPartObj>
       </w:sdtPr>
+      <w:sdtEndPr/>
       <w:sdtContent>
         <w:p>
           <w:pPr>
-            <w:pStyle w:val="CabealhodoSumrio"/>
+            <w:pStyle w:val="TOCHeading"/>
             <w:jc w:val="center"/>
             <w:rPr>
               <w:rFonts w:ascii="Arial" w:hAnsi="Arial" w:cs="Arial"/>
@@ -919,7 +835,7 @@
         <w:p/>
         <w:p>
           <w:pPr>
-            <w:pStyle w:val="Sumrio1"/>
+            <w:pStyle w:val="TOC1"/>
             <w:tabs>
               <w:tab w:val="right" w:leader="dot" w:pos="9064"/>
             </w:tabs>
@@ -1001,7 +917,7 @@
         </w:p>
         <w:p>
           <w:pPr>
-            <w:pStyle w:val="Sumrio1"/>
+            <w:pStyle w:val="TOC1"/>
             <w:tabs>
               <w:tab w:val="right" w:leader="dot" w:pos="9064"/>
             </w:tabs>
@@ -1074,7 +990,7 @@
         </w:p>
         <w:p>
           <w:pPr>
-            <w:pStyle w:val="Sumrio1"/>
+            <w:pStyle w:val="TOC1"/>
             <w:tabs>
               <w:tab w:val="right" w:leader="dot" w:pos="9064"/>
             </w:tabs>
@@ -1147,7 +1063,7 @@
         </w:p>
         <w:p>
           <w:pPr>
-            <w:pStyle w:val="Sumrio1"/>
+            <w:pStyle w:val="TOC1"/>
             <w:tabs>
               <w:tab w:val="right" w:leader="dot" w:pos="9064"/>
             </w:tabs>
@@ -1220,7 +1136,7 @@
         </w:p>
         <w:p>
           <w:pPr>
-            <w:pStyle w:val="Sumrio1"/>
+            <w:pStyle w:val="TOC1"/>
             <w:tabs>
               <w:tab w:val="right" w:leader="dot" w:pos="9064"/>
             </w:tabs>
@@ -1293,7 +1209,7 @@
         </w:p>
         <w:p>
           <w:pPr>
-            <w:pStyle w:val="Sumrio1"/>
+            <w:pStyle w:val="TOC1"/>
             <w:tabs>
               <w:tab w:val="right" w:leader="dot" w:pos="9064"/>
             </w:tabs>
@@ -1385,7 +1301,7 @@
     </w:p>
     <w:p>
       <w:pPr>
-        <w:pStyle w:val="Ttulo1"/>
+        <w:pStyle w:val="Heading1"/>
       </w:pPr>
       <w:bookmarkStart w:id="1" w:name="_o1r7ez4dvtxh" w:colFirst="0" w:colLast="0"/>
       <w:bookmarkStart w:id="2" w:name="_5ar1h3iwaj3x" w:colFirst="0" w:colLast="0"/>
@@ -1483,7 +1399,7 @@
     </w:p>
     <w:p>
       <w:pPr>
-        <w:pStyle w:val="Ttulo1"/>
+        <w:pStyle w:val="Heading1"/>
       </w:pPr>
       <w:bookmarkStart w:id="4" w:name="_m01we95ewlwo" w:colFirst="0" w:colLast="0"/>
       <w:bookmarkStart w:id="5" w:name="_Toc178183723"/>
@@ -1608,7 +1524,7 @@
     </w:p>
     <w:p>
       <w:pPr>
-        <w:pStyle w:val="Ttulo1"/>
+        <w:pStyle w:val="Heading1"/>
         <w:spacing w:before="240" w:after="240"/>
       </w:pPr>
       <w:bookmarkStart w:id="6" w:name="_gn3znirq0p2r" w:colFirst="0" w:colLast="0"/>
@@ -1699,7 +1615,7 @@
     </w:p>
     <w:p>
       <w:pPr>
-        <w:pStyle w:val="Ttulo1"/>
+        <w:pStyle w:val="Heading1"/>
         <w:spacing w:before="240" w:after="240"/>
       </w:pPr>
       <w:bookmarkStart w:id="9" w:name="_aafpxq1v0uxk" w:colFirst="0" w:colLast="0"/>
@@ -1742,7 +1658,7 @@
     </w:p>
     <w:p>
       <w:pPr>
-        <w:pStyle w:val="PargrafodaLista"/>
+        <w:pStyle w:val="ListParagraph"/>
         <w:numPr>
           <w:ilvl w:val="0"/>
           <w:numId w:val="11"/>
@@ -1775,7 +1691,7 @@
     </w:p>
     <w:p>
       <w:pPr>
-        <w:pStyle w:val="PargrafodaLista"/>
+        <w:pStyle w:val="ListParagraph"/>
         <w:numPr>
           <w:ilvl w:val="0"/>
           <w:numId w:val="11"/>
@@ -1808,7 +1724,7 @@
     </w:p>
     <w:p>
       <w:pPr>
-        <w:pStyle w:val="PargrafodaLista"/>
+        <w:pStyle w:val="ListParagraph"/>
         <w:numPr>
           <w:ilvl w:val="0"/>
           <w:numId w:val="11"/>
@@ -1820,37 +1736,12 @@
           <w:szCs w:val="24"/>
         </w:rPr>
       </w:pPr>
-      <w:proofErr w:type="spellStart"/>
-      <w:r>
-        <w:rPr>
-          <w:sz w:val="24"/>
-          <w:szCs w:val="24"/>
-        </w:rPr>
-        <w:t>My</w:t>
-      </w:r>
-      <w:proofErr w:type="spellEnd"/>
-      <w:r>
-        <w:rPr>
-          <w:sz w:val="24"/>
-          <w:szCs w:val="24"/>
-        </w:rPr>
-        <w:t xml:space="preserve"> Dental </w:t>
-      </w:r>
-      <w:proofErr w:type="spellStart"/>
-      <w:r>
-        <w:rPr>
-          <w:sz w:val="24"/>
-          <w:szCs w:val="24"/>
-        </w:rPr>
-        <w:t>Care</w:t>
-      </w:r>
-      <w:proofErr w:type="spellEnd"/>
-      <w:r>
-        <w:rPr>
-          <w:sz w:val="24"/>
-          <w:szCs w:val="24"/>
-        </w:rPr>
-        <w:t>: Um aplicativo simples que oferece lembretes de consultas, instruções sobre escovação e acompanhamento de tratamentos dentários. No entanto, ele não possui análise preditiva ou elementos de gamificação que envolvam ativamente o usuário.</w:t>
+      <w:r>
+        <w:rPr>
+          <w:sz w:val="24"/>
+          <w:szCs w:val="24"/>
+        </w:rPr>
+        <w:t>My Dental Care: Um aplicativo simples que oferece lembretes de consultas, instruções sobre escovação e acompanhamento de tratamentos dentários. No entanto, ele não possui análise preditiva ou elementos de gamificação que envolvam ativamente o usuário.</w:t>
       </w:r>
     </w:p>
     <w:p>
@@ -1944,7 +1835,7 @@
     </w:p>
     <w:p>
       <w:pPr>
-        <w:pStyle w:val="Ttulo1"/>
+        <w:pStyle w:val="Heading1"/>
         <w:spacing w:before="240" w:after="240"/>
       </w:pPr>
       <w:bookmarkStart w:id="11" w:name="_Toc178183726"/>
@@ -1968,23 +1859,7 @@
           <w:sz w:val="24"/>
           <w:szCs w:val="24"/>
         </w:rPr>
-        <w:t>O mercado de saúde bucal está em constante crescimento, impulsionado pela demanda crescente por soluções de cuidado preventivo e pela adoção de tecnologias digitais no setor de saúde. Estima-se que o mercado global de aplicativos de saúde alcance USD 149,3 bilhões até 2028, com uma taxa de crescimento anual composta (CAGR) de 17,7</w:t>
-      </w:r>
-      <w:proofErr w:type="gramStart"/>
-      <w:r>
-        <w:rPr>
-          <w:sz w:val="24"/>
-          <w:szCs w:val="24"/>
-        </w:rPr>
-        <w:t>% .</w:t>
-      </w:r>
-      <w:proofErr w:type="gramEnd"/>
-      <w:r>
-        <w:rPr>
-          <w:sz w:val="24"/>
-          <w:szCs w:val="24"/>
-        </w:rPr>
-        <w:t xml:space="preserve"> Dentro desse cenário, o segmento odontológico tem uma participação significativa, uma vez que a conscientização sobre cuidados bucais tem aumentado consideravelmente.</w:t>
+        <w:t>O mercado de saúde bucal está em constante crescimento, impulsionado pela demanda crescente por soluções de cuidado preventivo e pela adoção de tecnologias digitais no setor de saúde. Estima-se que o mercado global de aplicativos de saúde alcance USD 149,3 bilhões até 2028, com uma taxa de crescimento anual composta (CAGR) de 17,7% . Dentro desse cenário, o segmento odontológico tem uma participação significativa, uma vez que a conscientização sobre cuidados bucais tem aumentado consideravelmente.</w:t>
       </w:r>
     </w:p>
     <w:p>
@@ -2091,7 +1966,7 @@
     </w:p>
     <w:p>
       <w:pPr>
-        <w:pStyle w:val="Ttulo1"/>
+        <w:pStyle w:val="Heading1"/>
       </w:pPr>
       <w:bookmarkStart w:id="12" w:name="_Toc178183727"/>
       <w:r>
@@ -2111,6 +1986,7 @@
         <w:rPr>
           <w:sz w:val="24"/>
           <w:szCs w:val="24"/>
+          <w:lang w:val="en-US"/>
         </w:rPr>
       </w:pPr>
       <w:r>
@@ -2135,7 +2011,15 @@
           <w:sz w:val="24"/>
           <w:szCs w:val="24"/>
         </w:rPr>
-        <w:t>. Acesso em: 19 set. 2024.</w:t>
+        <w:t xml:space="preserve">. </w:t>
+      </w:r>
+      <w:r>
+        <w:rPr>
+          <w:sz w:val="24"/>
+          <w:szCs w:val="24"/>
+          <w:lang w:val="en-US"/>
+        </w:rPr>
+        <w:t>Acesso em: 19 set. 2024.</w:t>
       </w:r>
     </w:p>
     <w:p>
@@ -2145,6 +2029,7 @@
         <w:rPr>
           <w:sz w:val="24"/>
           <w:szCs w:val="24"/>
+          <w:lang w:val="en-US"/>
         </w:rPr>
       </w:pPr>
     </w:p>
@@ -2187,7 +2072,21 @@
           <w:sz w:val="24"/>
           <w:szCs w:val="24"/>
         </w:rPr>
-        <w:t>. Acesso em: 24 set. 2024.</w:t>
+        <w:t>. Acesso em: 2</w:t>
+      </w:r>
+      <w:r>
+        <w:rPr>
+          <w:sz w:val="24"/>
+          <w:szCs w:val="24"/>
+        </w:rPr>
+        <w:t>1</w:t>
+      </w:r>
+      <w:r>
+        <w:rPr>
+          <w:sz w:val="24"/>
+          <w:szCs w:val="24"/>
+        </w:rPr>
+        <w:t xml:space="preserve"> set. 2024.</w:t>
       </w:r>
     </w:p>
     <w:p>
@@ -2234,41 +2133,13 @@
         </w:rPr>
         <w:t xml:space="preserve">. </w:t>
       </w:r>
-      <w:proofErr w:type="spellStart"/>
       <w:r>
         <w:rPr>
           <w:sz w:val="24"/>
           <w:szCs w:val="24"/>
           <w:lang w:val="en-US"/>
         </w:rPr>
-        <w:t>Acesso</w:t>
-      </w:r>
-      <w:proofErr w:type="spellEnd"/>
-      <w:r>
-        <w:rPr>
-          <w:sz w:val="24"/>
-          <w:szCs w:val="24"/>
-          <w:lang w:val="en-US"/>
-        </w:rPr>
-        <w:t xml:space="preserve"> </w:t>
-      </w:r>
-      <w:proofErr w:type="spellStart"/>
-      <w:r>
-        <w:rPr>
-          <w:sz w:val="24"/>
-          <w:szCs w:val="24"/>
-          <w:lang w:val="en-US"/>
-        </w:rPr>
-        <w:t>em</w:t>
-      </w:r>
-      <w:proofErr w:type="spellEnd"/>
-      <w:r>
-        <w:rPr>
-          <w:sz w:val="24"/>
-          <w:szCs w:val="24"/>
-          <w:lang w:val="en-US"/>
-        </w:rPr>
-        <w:t>: 24 set. 2024.</w:t>
+        <w:t>Acesso em: 24 set. 2024.</w:t>
       </w:r>
     </w:p>
     <w:p>
@@ -2365,7 +2236,21 @@
           <w:sz w:val="24"/>
           <w:szCs w:val="24"/>
         </w:rPr>
-        <w:t xml:space="preserve"> Acesso em: 24 set. 2024.</w:t>
+        <w:t xml:space="preserve"> Acesso em: 2</w:t>
+      </w:r>
+      <w:r>
+        <w:rPr>
+          <w:sz w:val="24"/>
+          <w:szCs w:val="24"/>
+        </w:rPr>
+        <w:t>0</w:t>
+      </w:r>
+      <w:r>
+        <w:rPr>
+          <w:sz w:val="24"/>
+          <w:szCs w:val="24"/>
+        </w:rPr>
+        <w:t xml:space="preserve"> set. 2024.</w:t>
       </w:r>
     </w:p>
     <w:sectPr>
@@ -2379,7 +2264,7 @@
 </file>
 
 <file path=word/endnotes.xml><?xml version="1.0" encoding="utf-8"?>
-<w:endnotes xmlns:wpc="http://schemas.microsoft.com/office/word/2010/wordprocessingCanvas" xmlns:cx="http://schemas.microsoft.com/office/drawing/2014/chartex" xmlns:cx1="http://schemas.microsoft.com/office/drawing/2015/9/8/chartex" xmlns:cx2="http://schemas.microsoft.com/office/drawing/2015/10/21/chartex" xmlns:cx3="http://schemas.microsoft.com/office/drawing/2016/5/9/chartex" xmlns:cx4="http://schemas.microsoft.com/office/drawing/2016/5/10/chartex" xmlns:cx5="http://schemas.microsoft.com/office/drawing/2016/5/11/chartex" xmlns:cx6="http://schemas.microsoft.com/office/drawing/2016/5/12/chartex" xmlns:cx7="http://schemas.microsoft.com/office/drawing/2016/5/13/chartex" xmlns:cx8="http://schemas.microsoft.com/office/drawing/2016/5/14/chartex" xmlns:mc="http://schemas.openxmlformats.org/markup-compatibility/2006" xmlns:aink="http://schemas.microsoft.com/office/drawing/2016/ink" xmlns:am3d="http://schemas.microsoft.com/office/drawing/2017/model3d" xmlns:o="urn:schemas-microsoft-com:office:office" xmlns:oel="http://schemas.microsoft.com/office/2019/extlst" xmlns:r="http://schemas.openxmlformats.org/officeDocument/2006/relationships" xmlns:m="http://schemas.openxmlformats.org/officeDocument/2006/math" xmlns:v="urn:schemas-microsoft-com:vml" xmlns:wp14="http://schemas.microsoft.com/office/word/2010/wordprocessingDrawing" xmlns:wp="http://schemas.openxmlformats.org/drawingml/2006/wordprocessingDrawing" xmlns:w10="urn:schemas-microsoft-com:office:word" xmlns:w="http://schemas.openxmlformats.org/wordprocessingml/2006/main" xmlns:w14="http://schemas.microsoft.com/office/word/2010/wordml" xmlns:w15="http://schemas.microsoft.com/office/word/2012/wordml" xmlns:w16cex="http://schemas.microsoft.com/office/word/2018/wordml/cex" xmlns:w16cid="http://schemas.microsoft.com/office/word/2016/wordml/cid" xmlns:w16="http://schemas.microsoft.com/office/word/2018/wordml" xmlns:w16du="http://schemas.microsoft.com/office/word/2023/wordml/word16du" xmlns:w16sdtdh="http://schemas.microsoft.com/office/word/2020/wordml/sdtdatahash" xmlns:w16se="http://schemas.microsoft.com/office/word/2015/wordml/symex" xmlns:wpg="http://schemas.microsoft.com/office/word/2010/wordprocessingGroup" xmlns:wpi="http://schemas.microsoft.com/office/word/2010/wordprocessingInk" xmlns:wne="http://schemas.microsoft.com/office/word/2006/wordml" xmlns:wps="http://schemas.microsoft.com/office/word/2010/wordprocessingShape" mc:Ignorable="w14 w15 w16se w16cid w16 w16cex w16sdtdh w16du wp14">
+<w:endnotes xmlns:wpc="http://schemas.microsoft.com/office/word/2010/wordprocessingCanvas" xmlns:cx="http://schemas.microsoft.com/office/drawing/2014/chartex" xmlns:cx1="http://schemas.microsoft.com/office/drawing/2015/9/8/chartex" xmlns:cx2="http://schemas.microsoft.com/office/drawing/2015/10/21/chartex" xmlns:cx3="http://schemas.microsoft.com/office/drawing/2016/5/9/chartex" xmlns:cx4="http://schemas.microsoft.com/office/drawing/2016/5/10/chartex" xmlns:cx5="http://schemas.microsoft.com/office/drawing/2016/5/11/chartex" xmlns:cx6="http://schemas.microsoft.com/office/drawing/2016/5/12/chartex" xmlns:cx7="http://schemas.microsoft.com/office/drawing/2016/5/13/chartex" xmlns:cx8="http://schemas.microsoft.com/office/drawing/2016/5/14/chartex" xmlns:mc="http://schemas.openxmlformats.org/markup-compatibility/2006" xmlns:aink="http://schemas.microsoft.com/office/drawing/2016/ink" xmlns:am3d="http://schemas.microsoft.com/office/drawing/2017/model3d" xmlns:o="urn:schemas-microsoft-com:office:office" xmlns:r="http://schemas.openxmlformats.org/officeDocument/2006/relationships" xmlns:m="http://schemas.openxmlformats.org/officeDocument/2006/math" xmlns:v="urn:schemas-microsoft-com:vml" xmlns:wp14="http://schemas.microsoft.com/office/word/2010/wordprocessingDrawing" xmlns:wp="http://schemas.openxmlformats.org/drawingml/2006/wordprocessingDrawing" xmlns:w10="urn:schemas-microsoft-com:office:word" xmlns:w="http://schemas.openxmlformats.org/wordprocessingml/2006/main" xmlns:w14="http://schemas.microsoft.com/office/word/2010/wordml" xmlns:w15="http://schemas.microsoft.com/office/word/2012/wordml" xmlns:w16cex="http://schemas.microsoft.com/office/word/2018/wordml/cex" xmlns:w16cid="http://schemas.microsoft.com/office/word/2016/wordml/cid" xmlns:w16="http://schemas.microsoft.com/office/word/2018/wordml" xmlns:w16sdtdh="http://schemas.microsoft.com/office/word/2020/wordml/sdtdatahash" xmlns:w16se="http://schemas.microsoft.com/office/word/2015/wordml/symex" xmlns:wpg="http://schemas.microsoft.com/office/word/2010/wordprocessingGroup" xmlns:wpi="http://schemas.microsoft.com/office/word/2010/wordprocessingInk" xmlns:wne="http://schemas.microsoft.com/office/word/2006/wordml" xmlns:wps="http://schemas.microsoft.com/office/word/2010/wordprocessingShape" mc:Ignorable="w14 w15 w16se w16cid w16 w16cex w16sdtdh wp14">
   <w:endnote w:type="separator" w:id="-1">
     <w:p>
       <w:pPr>
@@ -2404,7 +2289,7 @@
 </file>
 
 <file path=word/footnotes.xml><?xml version="1.0" encoding="utf-8"?>
-<w:footnotes xmlns:wpc="http://schemas.microsoft.com/office/word/2010/wordprocessingCanvas" xmlns:cx="http://schemas.microsoft.com/office/drawing/2014/chartex" xmlns:cx1="http://schemas.microsoft.com/office/drawing/2015/9/8/chartex" xmlns:cx2="http://schemas.microsoft.com/office/drawing/2015/10/21/chartex" xmlns:cx3="http://schemas.microsoft.com/office/drawing/2016/5/9/chartex" xmlns:cx4="http://schemas.microsoft.com/office/drawing/2016/5/10/chartex" xmlns:cx5="http://schemas.microsoft.com/office/drawing/2016/5/11/chartex" xmlns:cx6="http://schemas.microsoft.com/office/drawing/2016/5/12/chartex" xmlns:cx7="http://schemas.microsoft.com/office/drawing/2016/5/13/chartex" xmlns:cx8="http://schemas.microsoft.com/office/drawing/2016/5/14/chartex" xmlns:mc="http://schemas.openxmlformats.org/markup-compatibility/2006" xmlns:aink="http://schemas.microsoft.com/office/drawing/2016/ink" xmlns:am3d="http://schemas.microsoft.com/office/drawing/2017/model3d" xmlns:o="urn:schemas-microsoft-com:office:office" xmlns:oel="http://schemas.microsoft.com/office/2019/extlst" xmlns:r="http://schemas.openxmlformats.org/officeDocument/2006/relationships" xmlns:m="http://schemas.openxmlformats.org/officeDocument/2006/math" xmlns:v="urn:schemas-microsoft-com:vml" xmlns:wp14="http://schemas.microsoft.com/office/word/2010/wordprocessingDrawing" xmlns:wp="http://schemas.openxmlformats.org/drawingml/2006/wordprocessingDrawing" xmlns:w10="urn:schemas-microsoft-com:office:word" xmlns:w="http://schemas.openxmlformats.org/wordprocessingml/2006/main" xmlns:w14="http://schemas.microsoft.com/office/word/2010/wordml" xmlns:w15="http://schemas.microsoft.com/office/word/2012/wordml" xmlns:w16cex="http://schemas.microsoft.com/office/word/2018/wordml/cex" xmlns:w16cid="http://schemas.microsoft.com/office/word/2016/wordml/cid" xmlns:w16="http://schemas.microsoft.com/office/word/2018/wordml" xmlns:w16du="http://schemas.microsoft.com/office/word/2023/wordml/word16du" xmlns:w16sdtdh="http://schemas.microsoft.com/office/word/2020/wordml/sdtdatahash" xmlns:w16se="http://schemas.microsoft.com/office/word/2015/wordml/symex" xmlns:wpg="http://schemas.microsoft.com/office/word/2010/wordprocessingGroup" xmlns:wpi="http://schemas.microsoft.com/office/word/2010/wordprocessingInk" xmlns:wne="http://schemas.microsoft.com/office/word/2006/wordml" xmlns:wps="http://schemas.microsoft.com/office/word/2010/wordprocessingShape" mc:Ignorable="w14 w15 w16se w16cid w16 w16cex w16sdtdh w16du wp14">
+<w:footnotes xmlns:wpc="http://schemas.microsoft.com/office/word/2010/wordprocessingCanvas" xmlns:cx="http://schemas.microsoft.com/office/drawing/2014/chartex" xmlns:cx1="http://schemas.microsoft.com/office/drawing/2015/9/8/chartex" xmlns:cx2="http://schemas.microsoft.com/office/drawing/2015/10/21/chartex" xmlns:cx3="http://schemas.microsoft.com/office/drawing/2016/5/9/chartex" xmlns:cx4="http://schemas.microsoft.com/office/drawing/2016/5/10/chartex" xmlns:cx5="http://schemas.microsoft.com/office/drawing/2016/5/11/chartex" xmlns:cx6="http://schemas.microsoft.com/office/drawing/2016/5/12/chartex" xmlns:cx7="http://schemas.microsoft.com/office/drawing/2016/5/13/chartex" xmlns:cx8="http://schemas.microsoft.com/office/drawing/2016/5/14/chartex" xmlns:mc="http://schemas.openxmlformats.org/markup-compatibility/2006" xmlns:aink="http://schemas.microsoft.com/office/drawing/2016/ink" xmlns:am3d="http://schemas.microsoft.com/office/drawing/2017/model3d" xmlns:o="urn:schemas-microsoft-com:office:office" xmlns:r="http://schemas.openxmlformats.org/officeDocument/2006/relationships" xmlns:m="http://schemas.openxmlformats.org/officeDocument/2006/math" xmlns:v="urn:schemas-microsoft-com:vml" xmlns:wp14="http://schemas.microsoft.com/office/word/2010/wordprocessingDrawing" xmlns:wp="http://schemas.openxmlformats.org/drawingml/2006/wordprocessingDrawing" xmlns:w10="urn:schemas-microsoft-com:office:word" xmlns:w="http://schemas.openxmlformats.org/wordprocessingml/2006/main" xmlns:w14="http://schemas.microsoft.com/office/word/2010/wordml" xmlns:w15="http://schemas.microsoft.com/office/word/2012/wordml" xmlns:w16cex="http://schemas.microsoft.com/office/word/2018/wordml/cex" xmlns:w16cid="http://schemas.microsoft.com/office/word/2016/wordml/cid" xmlns:w16="http://schemas.microsoft.com/office/word/2018/wordml" xmlns:w16sdtdh="http://schemas.microsoft.com/office/word/2020/wordml/sdtdatahash" xmlns:w16se="http://schemas.microsoft.com/office/word/2015/wordml/symex" xmlns:wpg="http://schemas.microsoft.com/office/word/2010/wordprocessingGroup" xmlns:wpi="http://schemas.microsoft.com/office/word/2010/wordprocessingInk" xmlns:wne="http://schemas.microsoft.com/office/word/2006/wordml" xmlns:wps="http://schemas.microsoft.com/office/word/2010/wordprocessingShape" mc:Ignorable="w14 w15 w16se w16cid w16 w16cex w16sdtdh wp14">
   <w:footnote w:type="separator" w:id="-1">
     <w:p>
       <w:pPr>
@@ -2429,7 +2314,7 @@
 </file>
 
 <file path=word/numbering.xml><?xml version="1.0" encoding="utf-8"?>
-<w:numbering xmlns:wpc="http://schemas.microsoft.com/office/word/2010/wordprocessingCanvas" xmlns:cx="http://schemas.microsoft.com/office/drawing/2014/chartex" xmlns:cx1="http://schemas.microsoft.com/office/drawing/2015/9/8/chartex" xmlns:cx2="http://schemas.microsoft.com/office/drawing/2015/10/21/chartex" xmlns:cx3="http://schemas.microsoft.com/office/drawing/2016/5/9/chartex" xmlns:cx4="http://schemas.microsoft.com/office/drawing/2016/5/10/chartex" xmlns:cx5="http://schemas.microsoft.com/office/drawing/2016/5/11/chartex" xmlns:cx6="http://schemas.microsoft.com/office/drawing/2016/5/12/chartex" xmlns:cx7="http://schemas.microsoft.com/office/drawing/2016/5/13/chartex" xmlns:cx8="http://schemas.microsoft.com/office/drawing/2016/5/14/chartex" xmlns:mc="http://schemas.openxmlformats.org/markup-compatibility/2006" xmlns:aink="http://schemas.microsoft.com/office/drawing/2016/ink" xmlns:am3d="http://schemas.microsoft.com/office/drawing/2017/model3d" xmlns:o="urn:schemas-microsoft-com:office:office" xmlns:oel="http://schemas.microsoft.com/office/2019/extlst" xmlns:r="http://schemas.openxmlformats.org/officeDocument/2006/relationships" xmlns:m="http://schemas.openxmlformats.org/officeDocument/2006/math" xmlns:v="urn:schemas-microsoft-com:vml" xmlns:wp14="http://schemas.microsoft.com/office/word/2010/wordprocessingDrawing" xmlns:wp="http://schemas.openxmlformats.org/drawingml/2006/wordprocessingDrawing" xmlns:w10="urn:schemas-microsoft-com:office:word" xmlns:w="http://schemas.openxmlformats.org/wordprocessingml/2006/main" xmlns:w14="http://schemas.microsoft.com/office/word/2010/wordml" xmlns:w15="http://schemas.microsoft.com/office/word/2012/wordml" xmlns:w16cex="http://schemas.microsoft.com/office/word/2018/wordml/cex" xmlns:w16cid="http://schemas.microsoft.com/office/word/2016/wordml/cid" xmlns:w16="http://schemas.microsoft.com/office/word/2018/wordml" xmlns:w16du="http://schemas.microsoft.com/office/word/2023/wordml/word16du" xmlns:w16sdtdh="http://schemas.microsoft.com/office/word/2020/wordml/sdtdatahash" xmlns:w16se="http://schemas.microsoft.com/office/word/2015/wordml/symex" xmlns:wpg="http://schemas.microsoft.com/office/word/2010/wordprocessingGroup" xmlns:wpi="http://schemas.microsoft.com/office/word/2010/wordprocessingInk" xmlns:wne="http://schemas.microsoft.com/office/word/2006/wordml" xmlns:wps="http://schemas.microsoft.com/office/word/2010/wordprocessingShape" mc:Ignorable="w14 w15 w16se w16cid w16 w16cex w16sdtdh w16du wp14">
+<w:numbering xmlns:wpc="http://schemas.microsoft.com/office/word/2010/wordprocessingCanvas" xmlns:cx="http://schemas.microsoft.com/office/drawing/2014/chartex" xmlns:cx1="http://schemas.microsoft.com/office/drawing/2015/9/8/chartex" xmlns:cx2="http://schemas.microsoft.com/office/drawing/2015/10/21/chartex" xmlns:cx3="http://schemas.microsoft.com/office/drawing/2016/5/9/chartex" xmlns:cx4="http://schemas.microsoft.com/office/drawing/2016/5/10/chartex" xmlns:cx5="http://schemas.microsoft.com/office/drawing/2016/5/11/chartex" xmlns:cx6="http://schemas.microsoft.com/office/drawing/2016/5/12/chartex" xmlns:cx7="http://schemas.microsoft.com/office/drawing/2016/5/13/chartex" xmlns:cx8="http://schemas.microsoft.com/office/drawing/2016/5/14/chartex" xmlns:mc="http://schemas.openxmlformats.org/markup-compatibility/2006" xmlns:aink="http://schemas.microsoft.com/office/drawing/2016/ink" xmlns:am3d="http://schemas.microsoft.com/office/drawing/2017/model3d" xmlns:o="urn:schemas-microsoft-com:office:office" xmlns:r="http://schemas.openxmlformats.org/officeDocument/2006/relationships" xmlns:m="http://schemas.openxmlformats.org/officeDocument/2006/math" xmlns:v="urn:schemas-microsoft-com:vml" xmlns:wp14="http://schemas.microsoft.com/office/word/2010/wordprocessingDrawing" xmlns:wp="http://schemas.openxmlformats.org/drawingml/2006/wordprocessingDrawing" xmlns:w10="urn:schemas-microsoft-com:office:word" xmlns:w="http://schemas.openxmlformats.org/wordprocessingml/2006/main" xmlns:w14="http://schemas.microsoft.com/office/word/2010/wordml" xmlns:w15="http://schemas.microsoft.com/office/word/2012/wordml" xmlns:w16cex="http://schemas.microsoft.com/office/word/2018/wordml/cex" xmlns:w16cid="http://schemas.microsoft.com/office/word/2016/wordml/cid" xmlns:w16="http://schemas.microsoft.com/office/word/2018/wordml" xmlns:w16sdtdh="http://schemas.microsoft.com/office/word/2020/wordml/sdtdatahash" xmlns:w16se="http://schemas.microsoft.com/office/word/2015/wordml/symex" xmlns:wpg="http://schemas.microsoft.com/office/word/2010/wordprocessingGroup" xmlns:wpi="http://schemas.microsoft.com/office/word/2010/wordprocessingInk" xmlns:wne="http://schemas.microsoft.com/office/word/2006/wordml" xmlns:wps="http://schemas.microsoft.com/office/word/2010/wordprocessingShape" mc:Ignorable="w14 w15 w16se w16cid w16 w16cex w16sdtdh wp14">
   <w:abstractNum w:abstractNumId="0" w15:restartNumberingAfterBreak="0">
     <w:nsid w:val="062A2ABC"/>
     <w:multiLevelType w:val="hybridMultilevel"/>
@@ -3718,44 +3603,44 @@
       </w:rPr>
     </w:lvl>
   </w:abstractNum>
-  <w:num w:numId="1" w16cid:durableId="5177750">
+  <w:num w:numId="1">
     <w:abstractNumId w:val="3"/>
   </w:num>
-  <w:num w:numId="2" w16cid:durableId="153767642">
+  <w:num w:numId="2">
     <w:abstractNumId w:val="9"/>
   </w:num>
-  <w:num w:numId="3" w16cid:durableId="394622086">
+  <w:num w:numId="3">
     <w:abstractNumId w:val="5"/>
   </w:num>
-  <w:num w:numId="4" w16cid:durableId="1820804994">
+  <w:num w:numId="4">
     <w:abstractNumId w:val="2"/>
   </w:num>
-  <w:num w:numId="5" w16cid:durableId="783690988">
+  <w:num w:numId="5">
     <w:abstractNumId w:val="1"/>
   </w:num>
-  <w:num w:numId="6" w16cid:durableId="308872872">
+  <w:num w:numId="6">
     <w:abstractNumId w:val="6"/>
   </w:num>
-  <w:num w:numId="7" w16cid:durableId="147285487">
+  <w:num w:numId="7">
     <w:abstractNumId w:val="7"/>
   </w:num>
-  <w:num w:numId="8" w16cid:durableId="1120957809">
+  <w:num w:numId="8">
     <w:abstractNumId w:val="8"/>
   </w:num>
-  <w:num w:numId="9" w16cid:durableId="1204907891">
+  <w:num w:numId="9">
     <w:abstractNumId w:val="10"/>
   </w:num>
-  <w:num w:numId="10" w16cid:durableId="1871140106">
+  <w:num w:numId="10">
     <w:abstractNumId w:val="4"/>
   </w:num>
-  <w:num w:numId="11" w16cid:durableId="100270730">
+  <w:num w:numId="11">
     <w:abstractNumId w:val="0"/>
   </w:num>
 </w:numbering>
 </file>
 
 <file path=word/styles.xml><?xml version="1.0" encoding="utf-8"?>
-<w:styles xmlns:mc="http://schemas.openxmlformats.org/markup-compatibility/2006" xmlns:r="http://schemas.openxmlformats.org/officeDocument/2006/relationships" xmlns:w="http://schemas.openxmlformats.org/wordprocessingml/2006/main" xmlns:w14="http://schemas.microsoft.com/office/word/2010/wordml" xmlns:w15="http://schemas.microsoft.com/office/word/2012/wordml" xmlns:w16cex="http://schemas.microsoft.com/office/word/2018/wordml/cex" xmlns:w16cid="http://schemas.microsoft.com/office/word/2016/wordml/cid" xmlns:w16="http://schemas.microsoft.com/office/word/2018/wordml" xmlns:w16du="http://schemas.microsoft.com/office/word/2023/wordml/word16du" xmlns:w16sdtdh="http://schemas.microsoft.com/office/word/2020/wordml/sdtdatahash" xmlns:w16se="http://schemas.microsoft.com/office/word/2015/wordml/symex" mc:Ignorable="w14 w15 w16se w16cid w16 w16cex w16sdtdh w16du">
+<w:styles xmlns:mc="http://schemas.openxmlformats.org/markup-compatibility/2006" xmlns:r="http://schemas.openxmlformats.org/officeDocument/2006/relationships" xmlns:w="http://schemas.openxmlformats.org/wordprocessingml/2006/main" xmlns:w14="http://schemas.microsoft.com/office/word/2010/wordml" xmlns:w15="http://schemas.microsoft.com/office/word/2012/wordml" xmlns:w16cex="http://schemas.microsoft.com/office/word/2018/wordml/cex" xmlns:w16cid="http://schemas.microsoft.com/office/word/2016/wordml/cid" xmlns:w16="http://schemas.microsoft.com/office/word/2018/wordml" xmlns:w16sdtdh="http://schemas.microsoft.com/office/word/2020/wordml/sdtdatahash" xmlns:w16se="http://schemas.microsoft.com/office/word/2015/wordml/symex" mc:Ignorable="w14 w15 w16se w16cid w16 w16cex w16sdtdh">
   <w:docDefaults>
     <w:rPrDefault>
       <w:rPr>
@@ -4153,11 +4038,11 @@
     <w:name w:val="Normal"/>
     <w:qFormat/>
   </w:style>
-  <w:style w:type="paragraph" w:styleId="Ttulo1">
+  <w:style w:type="paragraph" w:styleId="Heading1">
     <w:name w:val="heading 1"/>
     <w:basedOn w:val="Normal"/>
     <w:next w:val="Normal"/>
-    <w:link w:val="Ttulo1Char"/>
+    <w:link w:val="Heading1Char"/>
     <w:uiPriority w:val="9"/>
     <w:qFormat/>
     <w:pPr>
@@ -4173,7 +4058,7 @@
       <w:szCs w:val="24"/>
     </w:rPr>
   </w:style>
-  <w:style w:type="paragraph" w:styleId="Ttulo2">
+  <w:style w:type="paragraph" w:styleId="Heading2">
     <w:name w:val="heading 2"/>
     <w:basedOn w:val="Normal"/>
     <w:next w:val="Normal"/>
@@ -4191,7 +4076,7 @@
       <w:szCs w:val="32"/>
     </w:rPr>
   </w:style>
-  <w:style w:type="paragraph" w:styleId="Ttulo3">
+  <w:style w:type="paragraph" w:styleId="Heading3">
     <w:name w:val="heading 3"/>
     <w:basedOn w:val="Normal"/>
     <w:next w:val="Normal"/>
@@ -4209,7 +4094,7 @@
       <w:b/>
     </w:rPr>
   </w:style>
-  <w:style w:type="paragraph" w:styleId="Ttulo4">
+  <w:style w:type="paragraph" w:styleId="Heading4">
     <w:name w:val="heading 4"/>
     <w:basedOn w:val="Normal"/>
     <w:next w:val="Normal"/>
@@ -4229,7 +4114,7 @@
       <w:szCs w:val="24"/>
     </w:rPr>
   </w:style>
-  <w:style w:type="paragraph" w:styleId="Ttulo5">
+  <w:style w:type="paragraph" w:styleId="Heading5">
     <w:name w:val="heading 5"/>
     <w:basedOn w:val="Normal"/>
     <w:next w:val="Normal"/>
@@ -4247,7 +4132,7 @@
       <w:color w:val="666666"/>
     </w:rPr>
   </w:style>
-  <w:style w:type="paragraph" w:styleId="Ttulo6">
+  <w:style w:type="paragraph" w:styleId="Heading6">
     <w:name w:val="heading 6"/>
     <w:basedOn w:val="Normal"/>
     <w:next w:val="Normal"/>
@@ -4266,12 +4151,13 @@
       <w:color w:val="666666"/>
     </w:rPr>
   </w:style>
-  <w:style w:type="character" w:default="1" w:styleId="Fontepargpadro">
+  <w:style w:type="character" w:default="1" w:styleId="DefaultParagraphFont">
     <w:name w:val="Default Paragraph Font"/>
     <w:uiPriority w:val="1"/>
+    <w:semiHidden/>
     <w:unhideWhenUsed/>
   </w:style>
-  <w:style w:type="table" w:default="1" w:styleId="Tabelanormal">
+  <w:style w:type="table" w:default="1" w:styleId="TableNormal">
     <w:name w:val="Normal Table"/>
     <w:uiPriority w:val="99"/>
     <w:semiHidden/>
@@ -4286,14 +4172,14 @@
       </w:tblCellMar>
     </w:tblPr>
   </w:style>
-  <w:style w:type="numbering" w:default="1" w:styleId="Semlista">
+  <w:style w:type="numbering" w:default="1" w:styleId="NoList">
     <w:name w:val="No List"/>
     <w:uiPriority w:val="99"/>
     <w:semiHidden/>
     <w:unhideWhenUsed/>
   </w:style>
-  <w:style w:type="table" w:customStyle="1" w:styleId="TableNormal">
-    <w:name w:val="Table Normal"/>
+  <w:style w:type="table" w:customStyle="1" w:styleId="TableNormal1">
+    <w:name w:val="Table Normal1"/>
     <w:tblPr>
       <w:tblCellMar>
         <w:top w:w="0" w:type="dxa"/>
@@ -4303,7 +4189,7 @@
       </w:tblCellMar>
     </w:tblPr>
   </w:style>
-  <w:style w:type="paragraph" w:styleId="Ttulo">
+  <w:style w:type="paragraph" w:styleId="Title">
     <w:name w:val="Title"/>
     <w:basedOn w:val="Normal"/>
     <w:next w:val="Normal"/>
@@ -4319,7 +4205,7 @@
       <w:szCs w:val="52"/>
     </w:rPr>
   </w:style>
-  <w:style w:type="paragraph" w:styleId="Subttulo">
+  <w:style w:type="paragraph" w:styleId="Subtitle">
     <w:name w:val="Subtitle"/>
     <w:basedOn w:val="Normal"/>
     <w:next w:val="Normal"/>
@@ -4336,10 +4222,10 @@
       <w:szCs w:val="30"/>
     </w:rPr>
   </w:style>
-  <w:style w:type="paragraph" w:styleId="Cabealho">
+  <w:style w:type="paragraph" w:styleId="Header">
     <w:name w:val="header"/>
     <w:basedOn w:val="Normal"/>
-    <w:link w:val="CabealhoChar"/>
+    <w:link w:val="HeaderChar"/>
     <w:uiPriority w:val="99"/>
     <w:unhideWhenUsed/>
     <w:rsid w:val="00DB6668"/>
@@ -4351,17 +4237,17 @@
       <w:spacing w:line="240" w:lineRule="auto"/>
     </w:pPr>
   </w:style>
-  <w:style w:type="character" w:customStyle="1" w:styleId="CabealhoChar">
-    <w:name w:val="Cabeçalho Char"/>
-    <w:basedOn w:val="Fontepargpadro"/>
-    <w:link w:val="Cabealho"/>
+  <w:style w:type="character" w:customStyle="1" w:styleId="HeaderChar">
+    <w:name w:val="Header Char"/>
+    <w:basedOn w:val="DefaultParagraphFont"/>
+    <w:link w:val="Header"/>
     <w:uiPriority w:val="99"/>
     <w:rsid w:val="00DB6668"/>
   </w:style>
-  <w:style w:type="paragraph" w:styleId="Rodap">
+  <w:style w:type="paragraph" w:styleId="Footer">
     <w:name w:val="footer"/>
     <w:basedOn w:val="Normal"/>
-    <w:link w:val="RodapChar"/>
+    <w:link w:val="FooterChar"/>
     <w:uiPriority w:val="99"/>
     <w:unhideWhenUsed/>
     <w:rsid w:val="00DB6668"/>
@@ -4373,16 +4259,16 @@
       <w:spacing w:line="240" w:lineRule="auto"/>
     </w:pPr>
   </w:style>
-  <w:style w:type="character" w:customStyle="1" w:styleId="RodapChar">
-    <w:name w:val="Rodapé Char"/>
-    <w:basedOn w:val="Fontepargpadro"/>
-    <w:link w:val="Rodap"/>
+  <w:style w:type="character" w:customStyle="1" w:styleId="FooterChar">
+    <w:name w:val="Footer Char"/>
+    <w:basedOn w:val="DefaultParagraphFont"/>
+    <w:link w:val="Footer"/>
     <w:uiPriority w:val="99"/>
     <w:rsid w:val="00DB6668"/>
   </w:style>
-  <w:style w:type="paragraph" w:styleId="CabealhodoSumrio">
+  <w:style w:type="paragraph" w:styleId="TOCHeading">
     <w:name w:val="TOC Heading"/>
-    <w:basedOn w:val="Ttulo1"/>
+    <w:basedOn w:val="Heading1"/>
     <w:next w:val="Normal"/>
     <w:uiPriority w:val="39"/>
     <w:unhideWhenUsed/>
@@ -4401,7 +4287,7 @@
       <w:szCs w:val="32"/>
     </w:rPr>
   </w:style>
-  <w:style w:type="paragraph" w:styleId="Sumrio1">
+  <w:style w:type="paragraph" w:styleId="TOC1">
     <w:name w:val="toc 1"/>
     <w:basedOn w:val="Normal"/>
     <w:next w:val="Normal"/>
@@ -4413,7 +4299,7 @@
       <w:spacing w:after="100"/>
     </w:pPr>
   </w:style>
-  <w:style w:type="paragraph" w:styleId="Sumrio2">
+  <w:style w:type="paragraph" w:styleId="TOC2">
     <w:name w:val="toc 2"/>
     <w:basedOn w:val="Normal"/>
     <w:next w:val="Normal"/>
@@ -4428,7 +4314,7 @@
   </w:style>
   <w:style w:type="character" w:styleId="Hyperlink">
     <w:name w:val="Hyperlink"/>
-    <w:basedOn w:val="Fontepargpadro"/>
+    <w:basedOn w:val="DefaultParagraphFont"/>
     <w:uiPriority w:val="99"/>
     <w:unhideWhenUsed/>
     <w:rsid w:val="00DB6668"/>
@@ -4437,10 +4323,10 @@
       <w:u w:val="single"/>
     </w:rPr>
   </w:style>
-  <w:style w:type="character" w:customStyle="1" w:styleId="Ttulo1Char">
-    <w:name w:val="Título 1 Char"/>
-    <w:basedOn w:val="Fontepargpadro"/>
-    <w:link w:val="Ttulo1"/>
+  <w:style w:type="character" w:customStyle="1" w:styleId="Heading1Char">
+    <w:name w:val="Heading 1 Char"/>
+    <w:basedOn w:val="DefaultParagraphFont"/>
+    <w:link w:val="Heading1"/>
     <w:uiPriority w:val="9"/>
     <w:rsid w:val="00AE6E68"/>
     <w:rPr>
@@ -4449,7 +4335,7 @@
       <w:szCs w:val="24"/>
     </w:rPr>
   </w:style>
-  <w:style w:type="paragraph" w:styleId="PargrafodaLista">
+  <w:style w:type="paragraph" w:styleId="ListParagraph">
     <w:name w:val="List Paragraph"/>
     <w:basedOn w:val="Normal"/>
     <w:uiPriority w:val="34"/>
@@ -4460,9 +4346,9 @@
       <w:contextualSpacing/>
     </w:pPr>
   </w:style>
-  <w:style w:type="character" w:styleId="MenoPendente">
+  <w:style w:type="character" w:styleId="UnresolvedMention">
     <w:name w:val="Unresolved Mention"/>
-    <w:basedOn w:val="Fontepargpadro"/>
+    <w:basedOn w:val="DefaultParagraphFont"/>
     <w:uiPriority w:val="99"/>
     <w:semiHidden/>
     <w:unhideWhenUsed/>

</xml_diff>